<commit_message>
Added some figures, added Rmarkdown for comparison of GFP1/GFP2
</commit_message>
<xml_diff>
--- a/Final Report/Figures/Figures_report.docx
+++ b/Final Report/Figures/Figures_report.docx
@@ -319,6 +319,59 @@
     <w:p>
       <w:bookmarkStart w:id="0" w:name="_GoBack"/>
       <w:bookmarkEnd w:id="0"/>
+      <w:r>
+        <w:rPr>
+          <w:noProof/>
+        </w:rPr>
+        <w:drawing>
+          <wp:inline distT="0" distB="0" distL="0" distR="0">
+            <wp:extent cx="3657600" cy="3286125"/>
+            <wp:effectExtent l="0" t="0" r="0" b="9525"/>
+            <wp:docPr id="7" name="Picture 7"/>
+            <wp:cNvGraphicFramePr>
+              <a:graphicFrameLocks xmlns:a="http://schemas.openxmlformats.org/drawingml/2006/main" noChangeAspect="1"/>
+            </wp:cNvGraphicFramePr>
+            <a:graphic xmlns:a="http://schemas.openxmlformats.org/drawingml/2006/main">
+              <a:graphicData uri="http://schemas.openxmlformats.org/drawingml/2006/picture">
+                <pic:pic xmlns:pic="http://schemas.openxmlformats.org/drawingml/2006/picture">
+                  <pic:nvPicPr>
+                    <pic:cNvPr id="0" name="Picture 22"/>
+                    <pic:cNvPicPr>
+                      <a:picLocks noChangeAspect="1" noChangeArrowheads="1"/>
+                    </pic:cNvPicPr>
+                  </pic:nvPicPr>
+                  <pic:blipFill>
+                    <a:blip r:embed="rId9" cstate="print">
+                      <a:extLst>
+                        <a:ext uri="{28A0092B-C50C-407E-A947-70E740481C1C}">
+                          <a14:useLocalDpi xmlns:a14="http://schemas.microsoft.com/office/drawing/2010/main" val="0"/>
+                        </a:ext>
+                      </a:extLst>
+                    </a:blip>
+                    <a:srcRect/>
+                    <a:stretch>
+                      <a:fillRect/>
+                    </a:stretch>
+                  </pic:blipFill>
+                  <pic:spPr bwMode="auto">
+                    <a:xfrm>
+                      <a:off x="0" y="0"/>
+                      <a:ext cx="3657600" cy="3286125"/>
+                    </a:xfrm>
+                    <a:prstGeom prst="rect">
+                      <a:avLst/>
+                    </a:prstGeom>
+                    <a:noFill/>
+                    <a:ln>
+                      <a:noFill/>
+                    </a:ln>
+                  </pic:spPr>
+                </pic:pic>
+              </a:graphicData>
+            </a:graphic>
+          </wp:inline>
+        </w:drawing>
+      </w:r>
     </w:p>
     <w:sectPr>
       <w:pgSz w:w="12240" w:h="15840"/>

</xml_diff>

<commit_message>
Added figures, finished figures report through concept 3
</commit_message>
<xml_diff>
--- a/Final Report/Figures/Figures_report.docx
+++ b/Final Report/Figures/Figures_report.docx
@@ -4,19 +4,57 @@
   <w:body>
     <w:p>
       <w:pPr>
-        <w:pStyle w:val="ListParagraph"/>
-        <w:numPr>
-          <w:ilvl w:val="0"/>
-          <w:numId w:val="1"/>
-        </w:numPr>
-      </w:pPr>
-      <w:r>
-        <w:t>Spectra</w:t>
-      </w:r>
-    </w:p>
-    <w:p>
-      <w:pPr>
-        <w:pStyle w:val="ListParagraph"/>
+        <w:pStyle w:val="Heading1"/>
+      </w:pPr>
+      <w:r>
+        <w:t>We hold the following concepts</w:t>
+      </w:r>
+      <w:r>
+        <w:t xml:space="preserve"> (truths?)</w:t>
+      </w:r>
+      <w:r>
+        <w:t xml:space="preserve"> to be</w:t>
+      </w:r>
+      <w:r>
+        <w:t xml:space="preserve"> (self?)</w:t>
+      </w:r>
+      <w:r>
+        <w:t xml:space="preserve"> evident</w:t>
+      </w:r>
+      <w:r>
+        <w:t xml:space="preserve"> (from the data presented):</w:t>
+      </w:r>
+    </w:p>
+    <w:p>
+      <w:pPr>
+        <w:rPr>
+          <w:b/>
+        </w:rPr>
+      </w:pPr>
+    </w:p>
+    <w:p>
+      <w:r>
+        <w:rPr>
+          <w:b/>
+        </w:rPr>
+        <w:t>Concept 1:</w:t>
+      </w:r>
+      <w:r>
+        <w:t xml:space="preserve"> If we have many redox-sensitive GFP proteins in a cell, we understand how to use </w:t>
+      </w:r>
+      <w:r>
+        <w:t>the protein’s</w:t>
+      </w:r>
+      <w:r>
+        <w:t xml:space="preserve"> excitation-emission pattern to </w:t>
+      </w:r>
+      <w:r>
+        <w:t>estimate the cell’s redox state. (7 graphs, 4 chunks)</w:t>
+      </w:r>
+    </w:p>
+    <w:p>
+      <w:pPr>
+        <w:jc w:val="center"/>
       </w:pPr>
       <w:r>
         <w:rPr>
@@ -24,9 +62,9 @@
         </w:rPr>
         <w:drawing>
           <wp:inline distT="0" distB="0" distL="0" distR="0">
-            <wp:extent cx="2486025" cy="2600325"/>
-            <wp:effectExtent l="0" t="0" r="9525" b="9525"/>
-            <wp:docPr id="1" name="Picture 1"/>
+            <wp:extent cx="2763672" cy="2759456"/>
+            <wp:effectExtent l="0" t="0" r="0" b="3175"/>
+            <wp:docPr id="8" name="Picture 8"/>
             <wp:cNvGraphicFramePr>
               <a:graphicFrameLocks xmlns:a="http://schemas.openxmlformats.org/drawingml/2006/main" noChangeAspect="1"/>
             </wp:cNvGraphicFramePr>
@@ -34,7 +72,7 @@
               <a:graphicData uri="http://schemas.openxmlformats.org/drawingml/2006/picture">
                 <pic:pic xmlns:pic="http://schemas.openxmlformats.org/drawingml/2006/picture">
                   <pic:nvPicPr>
-                    <pic:cNvPr id="0" name="Picture 1"/>
+                    <pic:cNvPr id="0" name="Picture 3"/>
                     <pic:cNvPicPr>
                       <a:picLocks noChangeAspect="1" noChangeArrowheads="1"/>
                     </pic:cNvPicPr>
@@ -55,7 +93,7 @@
                   <pic:spPr bwMode="auto">
                     <a:xfrm>
                       <a:off x="0" y="0"/>
-                      <a:ext cx="2486025" cy="2600325"/>
+                      <a:ext cx="2766285" cy="2762065"/>
                     </a:xfrm>
                     <a:prstGeom prst="rect">
                       <a:avLst/>
@@ -71,15 +109,38 @@
           </wp:inline>
         </w:drawing>
       </w:r>
+    </w:p>
+    <w:p>
+      <w:r>
+        <w:rPr>
+          <w:b/>
+        </w:rPr>
+        <w:t xml:space="preserve">Graph 1-1. </w:t>
+      </w:r>
+      <w:r>
+        <w:t>A redox sensor can be oxidized or reduced, and each sensor has a characteristic excitation-emission pattern.</w:t>
+      </w:r>
+    </w:p>
+    <w:p>
+      <w:pPr>
+        <w:pStyle w:val="ListParagraph"/>
+        <w:jc w:val="center"/>
+      </w:pPr>
+    </w:p>
+    <w:p>
+      <w:pPr>
+        <w:pStyle w:val="ListParagraph"/>
+        <w:jc w:val="center"/>
+      </w:pPr>
       <w:r>
         <w:rPr>
           <w:noProof/>
         </w:rPr>
         <w:drawing>
           <wp:inline distT="0" distB="0" distL="0" distR="0">
-            <wp:extent cx="2486025" cy="2623038"/>
-            <wp:effectExtent l="0" t="0" r="0" b="6350"/>
-            <wp:docPr id="2" name="Picture 2"/>
+            <wp:extent cx="2510286" cy="2431373"/>
+            <wp:effectExtent l="0" t="0" r="0" b="7620"/>
+            <wp:docPr id="10" name="Picture 10"/>
             <wp:cNvGraphicFramePr>
               <a:graphicFrameLocks xmlns:a="http://schemas.openxmlformats.org/drawingml/2006/main" noChangeAspect="1"/>
             </wp:cNvGraphicFramePr>
@@ -87,12 +148,12 @@
               <a:graphicData uri="http://schemas.openxmlformats.org/drawingml/2006/picture">
                 <pic:pic xmlns:pic="http://schemas.openxmlformats.org/drawingml/2006/picture">
                   <pic:nvPicPr>
-                    <pic:cNvPr id="0" name="Picture 2"/>
+                    <pic:cNvPr id="0" name="Picture 5"/>
                     <pic:cNvPicPr>
                       <a:picLocks noChangeAspect="1" noChangeArrowheads="1"/>
                     </pic:cNvPicPr>
                   </pic:nvPicPr>
-                  <pic:blipFill>
+                  <pic:blipFill rotWithShape="1">
                     <a:blip r:embed="rId6" cstate="print">
                       <a:extLst>
                         <a:ext uri="{28A0092B-C50C-407E-A947-70E740481C1C}">
@@ -100,6 +161,63 @@
                         </a:ext>
                       </a:extLst>
                     </a:blip>
+                    <a:srcRect l="-1" r="-10240"/>
+                    <a:stretch/>
+                  </pic:blipFill>
+                  <pic:spPr bwMode="auto">
+                    <a:xfrm>
+                      <a:off x="0" y="0"/>
+                      <a:ext cx="2510286" cy="2431373"/>
+                    </a:xfrm>
+                    <a:prstGeom prst="rect">
+                      <a:avLst/>
+                    </a:prstGeom>
+                    <a:noFill/>
+                    <a:ln>
+                      <a:noFill/>
+                    </a:ln>
+                    <a:extLst>
+                      <a:ext uri="{53640926-AAD7-44D8-BBD7-CCE9431645EC}">
+                        <a14:shadowObscured xmlns:a14="http://schemas.microsoft.com/office/drawing/2010/main"/>
+                      </a:ext>
+                    </a:extLst>
+                  </pic:spPr>
+                </pic:pic>
+              </a:graphicData>
+            </a:graphic>
+          </wp:inline>
+        </w:drawing>
+      </w:r>
+      <w:r>
+        <w:rPr>
+          <w:noProof/>
+        </w:rPr>
+        <w:drawing>
+          <wp:inline distT="0" distB="0" distL="0" distR="0" wp14:anchorId="10D5E9D3" wp14:editId="7977FFD1">
+            <wp:extent cx="2510632" cy="2518721"/>
+            <wp:effectExtent l="0" t="0" r="4445" b="0"/>
+            <wp:docPr id="12" name="Picture 12"/>
+            <wp:cNvGraphicFramePr>
+              <a:graphicFrameLocks xmlns:a="http://schemas.openxmlformats.org/drawingml/2006/main" noChangeAspect="1"/>
+            </wp:cNvGraphicFramePr>
+            <a:graphic xmlns:a="http://schemas.openxmlformats.org/drawingml/2006/main">
+              <a:graphicData uri="http://schemas.openxmlformats.org/drawingml/2006/picture">
+                <pic:pic xmlns:pic="http://schemas.openxmlformats.org/drawingml/2006/picture">
+                  <pic:nvPicPr>
+                    <pic:cNvPr id="0" name="Picture 7"/>
+                    <pic:cNvPicPr>
+                      <a:picLocks noChangeAspect="1" noChangeArrowheads="1"/>
+                    </pic:cNvPicPr>
+                  </pic:nvPicPr>
+                  <pic:blipFill>
+                    <a:blip r:embed="rId7" cstate="print">
+                      <a:extLst>
+                        <a:ext uri="{28A0092B-C50C-407E-A947-70E740481C1C}">
+                          <a14:useLocalDpi xmlns:a14="http://schemas.microsoft.com/office/drawing/2010/main" val="0"/>
+                        </a:ext>
+                      </a:extLst>
+                    </a:blip>
+                    <a:srcRect/>
                     <a:stretch>
                       <a:fillRect/>
                     </a:stretch>
@@ -107,7 +225,7 @@
                   <pic:spPr bwMode="auto">
                     <a:xfrm>
                       <a:off x="0" y="0"/>
-                      <a:ext cx="2486025" cy="2623038"/>
+                      <a:ext cx="2511295" cy="2519386"/>
                     </a:xfrm>
                     <a:prstGeom prst="rect">
                       <a:avLst/>
@@ -125,23 +243,14 @@
       </w:r>
     </w:p>
     <w:p>
-      <w:pPr>
-        <w:pStyle w:val="ListParagraph"/>
-        <w:numPr>
-          <w:ilvl w:val="0"/>
-          <w:numId w:val="1"/>
-        </w:numPr>
-      </w:pPr>
-      <w:r>
-        <w:t xml:space="preserve">Universal R vs </w:t>
-      </w:r>
-      <w:proofErr w:type="spellStart"/>
-      <w:r>
-        <w:t>OxD</w:t>
-      </w:r>
-      <w:proofErr w:type="spellEnd"/>
-      <w:r>
-        <w:t>, variable delta</w:t>
+      <w:r>
+        <w:rPr>
+          <w:b/>
+        </w:rPr>
+        <w:t xml:space="preserve">Graphs 1-2 and 1-3. </w:t>
+      </w:r>
+      <w:r>
+        <w:t>In a population of sensors, the ratiometric emission can be used to determine the fraction of sensors that are oxidized.</w:t>
       </w:r>
     </w:p>
     <w:p>
@@ -153,8 +262,62 @@
         <w:rPr>
           <w:noProof/>
         </w:rPr>
+        <w:lastRenderedPageBreak/>
         <w:drawing>
-          <wp:inline distT="0" distB="0" distL="0" distR="0" wp14:anchorId="1A64718D" wp14:editId="1A64F376">
+          <wp:inline distT="0" distB="0" distL="0" distR="0" wp14:anchorId="0D881419" wp14:editId="3877BE3D">
+            <wp:extent cx="2272689" cy="2485910"/>
+            <wp:effectExtent l="0" t="0" r="0" b="0"/>
+            <wp:docPr id="13" name="Picture 13"/>
+            <wp:cNvGraphicFramePr>
+              <a:graphicFrameLocks xmlns:a="http://schemas.openxmlformats.org/drawingml/2006/main" noChangeAspect="1"/>
+            </wp:cNvGraphicFramePr>
+            <a:graphic xmlns:a="http://schemas.openxmlformats.org/drawingml/2006/main">
+              <a:graphicData uri="http://schemas.openxmlformats.org/drawingml/2006/picture">
+                <pic:pic xmlns:pic="http://schemas.openxmlformats.org/drawingml/2006/picture">
+                  <pic:nvPicPr>
+                    <pic:cNvPr id="0" name="Picture 8"/>
+                    <pic:cNvPicPr>
+                      <a:picLocks noChangeAspect="1" noChangeArrowheads="1"/>
+                    </pic:cNvPicPr>
+                  </pic:nvPicPr>
+                  <pic:blipFill>
+                    <a:blip r:embed="rId8" cstate="print">
+                      <a:extLst>
+                        <a:ext uri="{28A0092B-C50C-407E-A947-70E740481C1C}">
+                          <a14:useLocalDpi xmlns:a14="http://schemas.microsoft.com/office/drawing/2010/main" val="0"/>
+                        </a:ext>
+                      </a:extLst>
+                    </a:blip>
+                    <a:srcRect/>
+                    <a:stretch>
+                      <a:fillRect/>
+                    </a:stretch>
+                  </pic:blipFill>
+                  <pic:spPr bwMode="auto">
+                    <a:xfrm>
+                      <a:off x="0" y="0"/>
+                      <a:ext cx="2286095" cy="2500574"/>
+                    </a:xfrm>
+                    <a:prstGeom prst="rect">
+                      <a:avLst/>
+                    </a:prstGeom>
+                    <a:noFill/>
+                    <a:ln>
+                      <a:noFill/>
+                    </a:ln>
+                  </pic:spPr>
+                </pic:pic>
+              </a:graphicData>
+            </a:graphic>
+          </wp:inline>
+        </w:drawing>
+      </w:r>
+      <w:r>
+        <w:rPr>
+          <w:noProof/>
+        </w:rPr>
+        <w:drawing>
+          <wp:inline distT="0" distB="0" distL="0" distR="0" wp14:anchorId="0A91822A" wp14:editId="0B3B3165">
             <wp:extent cx="2838450" cy="2971800"/>
             <wp:effectExtent l="0" t="0" r="0" b="0"/>
             <wp:docPr id="3" name="Picture 3"/>
@@ -171,7 +334,7 @@
                     </pic:cNvPicPr>
                   </pic:nvPicPr>
                   <pic:blipFill>
-                    <a:blip r:embed="rId7" cstate="print">
+                    <a:blip r:embed="rId9" cstate="print">
                       <a:extLst>
                         <a:ext uri="{28A0092B-C50C-407E-A947-70E740481C1C}">
                           <a14:useLocalDpi xmlns:a14="http://schemas.microsoft.com/office/drawing/2010/main" val="0"/>
@@ -205,33 +368,85 @@
     </w:p>
     <w:p>
       <w:pPr>
+        <w:rPr>
+          <w:rFonts w:eastAsiaTheme="minorEastAsia"/>
+        </w:rPr>
+      </w:pPr>
+      <w:r>
+        <w:rPr>
+          <w:b/>
+        </w:rPr>
+        <w:t xml:space="preserve">Graphs 1-4 and 1-5. </w:t>
+      </w:r>
+      <w:r>
+        <w:t>When we excite a sensor at a certain wavelength,</w:t>
+      </w:r>
+      <w:r>
+        <w:t xml:space="preserve"> </w:t>
+      </w:r>
+      <w:r>
+        <w:t>we define a value called</w:t>
+      </w:r>
+      <w:r>
+        <w:t xml:space="preserve"> </w:t>
+      </w:r>
+      <m:oMath>
+        <m:r>
+          <w:rPr>
+            <w:rFonts w:ascii="Cambria Math" w:hAnsi="Cambria Math"/>
+          </w:rPr>
+          <m:t>δ</m:t>
+        </m:r>
+      </m:oMath>
+      <w:r>
+        <w:rPr>
+          <w:rFonts w:eastAsiaTheme="minorEastAsia"/>
+        </w:rPr>
+        <w:t xml:space="preserve">, which is </w:t>
+      </w:r>
+      <w:r>
+        <w:rPr>
+          <w:rFonts w:eastAsiaTheme="minorEastAsia"/>
+        </w:rPr>
+        <w:t xml:space="preserve">the ratio between the oxidized and reduced emissions at that wavelength. The </w:t>
+      </w:r>
+      <m:oMath>
+        <m:r>
+          <w:rPr>
+            <w:rFonts w:ascii="Cambria Math" w:eastAsiaTheme="minorEastAsia" w:hAnsi="Cambria Math"/>
+          </w:rPr>
+          <m:t>δ</m:t>
+        </m:r>
+      </m:oMath>
+      <w:r>
+        <w:rPr>
+          <w:rFonts w:eastAsiaTheme="minorEastAsia"/>
+        </w:rPr>
+        <w:t xml:space="preserve"> value at one wavelength determines how quickly ratiometric emission </w:t>
+      </w:r>
+      <w:r>
+        <w:rPr>
+          <w:rFonts w:eastAsiaTheme="minorEastAsia"/>
+        </w:rPr>
+        <w:t>increases when more sensors are oxidized.</w:t>
+      </w:r>
+    </w:p>
+    <w:p>
+      <w:pPr>
         <w:pStyle w:val="ListParagraph"/>
         <w:jc w:val="center"/>
-        <w:rPr>
-          <w:noProof/>
-        </w:rPr>
       </w:pPr>
     </w:p>
     <w:p>
       <w:pPr>
         <w:pStyle w:val="ListParagraph"/>
         <w:jc w:val="center"/>
-        <w:rPr>
-          <w:noProof/>
-        </w:rPr>
       </w:pPr>
     </w:p>
     <w:p>
       <w:pPr>
         <w:pStyle w:val="ListParagraph"/>
-        <w:numPr>
-          <w:ilvl w:val="0"/>
-          <w:numId w:val="1"/>
-        </w:numPr>
-      </w:pPr>
-      <w:r>
-        <w:t>Universal R vs E, variable delta</w:t>
-      </w:r>
+      </w:pPr>
     </w:p>
     <w:p>
       <w:pPr>
@@ -243,17 +458,62 @@
           <w:noProof/>
         </w:rPr>
         <w:drawing>
-          <wp:anchor distT="0" distB="0" distL="114300" distR="114300" simplePos="0" relativeHeight="251658240" behindDoc="0" locked="0" layoutInCell="1" allowOverlap="1" wp14:anchorId="70D67B63">
-            <wp:simplePos x="0" y="0"/>
-            <wp:positionH relativeFrom="column">
-              <wp:posOffset>1752600</wp:posOffset>
-            </wp:positionH>
-            <wp:positionV relativeFrom="paragraph">
-              <wp:posOffset>115570</wp:posOffset>
-            </wp:positionV>
-            <wp:extent cx="2867025" cy="2324100"/>
-            <wp:effectExtent l="0" t="0" r="9525" b="0"/>
-            <wp:wrapNone/>
+          <wp:inline distT="0" distB="0" distL="0" distR="0" wp14:anchorId="142B479E" wp14:editId="5B672D12">
+            <wp:extent cx="2470160" cy="2388283"/>
+            <wp:effectExtent l="0" t="0" r="6350" b="0"/>
+            <wp:docPr id="14" name="Picture 14"/>
+            <wp:cNvGraphicFramePr>
+              <a:graphicFrameLocks xmlns:a="http://schemas.openxmlformats.org/drawingml/2006/main" noChangeAspect="1"/>
+            </wp:cNvGraphicFramePr>
+            <a:graphic xmlns:a="http://schemas.openxmlformats.org/drawingml/2006/main">
+              <a:graphicData uri="http://schemas.openxmlformats.org/drawingml/2006/picture">
+                <pic:pic xmlns:pic="http://schemas.openxmlformats.org/drawingml/2006/picture">
+                  <pic:nvPicPr>
+                    <pic:cNvPr id="0" name="Picture 9"/>
+                    <pic:cNvPicPr>
+                      <a:picLocks noChangeAspect="1" noChangeArrowheads="1"/>
+                    </pic:cNvPicPr>
+                  </pic:nvPicPr>
+                  <pic:blipFill>
+                    <a:blip r:embed="rId10" cstate="print">
+                      <a:extLst>
+                        <a:ext uri="{28A0092B-C50C-407E-A947-70E740481C1C}">
+                          <a14:useLocalDpi xmlns:a14="http://schemas.microsoft.com/office/drawing/2010/main" val="0"/>
+                        </a:ext>
+                      </a:extLst>
+                    </a:blip>
+                    <a:srcRect/>
+                    <a:stretch>
+                      <a:fillRect/>
+                    </a:stretch>
+                  </pic:blipFill>
+                  <pic:spPr bwMode="auto">
+                    <a:xfrm>
+                      <a:off x="0" y="0"/>
+                      <a:ext cx="2474571" cy="2392548"/>
+                    </a:xfrm>
+                    <a:prstGeom prst="rect">
+                      <a:avLst/>
+                    </a:prstGeom>
+                    <a:noFill/>
+                    <a:ln>
+                      <a:noFill/>
+                    </a:ln>
+                  </pic:spPr>
+                </pic:pic>
+              </a:graphicData>
+            </a:graphic>
+          </wp:inline>
+        </w:drawing>
+      </w:r>
+      <w:r>
+        <w:rPr>
+          <w:noProof/>
+        </w:rPr>
+        <w:drawing>
+          <wp:inline distT="0" distB="0" distL="0" distR="0" wp14:anchorId="70D67B63">
+            <wp:extent cx="3004556" cy="2435587"/>
+            <wp:effectExtent l="0" t="0" r="5715" b="3175"/>
             <wp:docPr id="6" name="Picture 6"/>
             <wp:cNvGraphicFramePr>
               <a:graphicFrameLocks xmlns:a="http://schemas.openxmlformats.org/drawingml/2006/main" noChangeAspect="1"/>
@@ -268,7 +528,7 @@
                     </pic:cNvPicPr>
                   </pic:nvPicPr>
                   <pic:blipFill>
-                    <a:blip r:embed="rId8" cstate="print">
+                    <a:blip r:embed="rId11" cstate="print">
                       <a:extLst>
                         <a:ext uri="{28A0092B-C50C-407E-A947-70E740481C1C}">
                           <a14:useLocalDpi xmlns:a14="http://schemas.microsoft.com/office/drawing/2010/main" val="0"/>
@@ -283,7 +543,7 @@
                   <pic:spPr bwMode="auto">
                     <a:xfrm>
                       <a:off x="0" y="0"/>
-                      <a:ext cx="2867025" cy="2324100"/>
+                      <a:ext cx="3013149" cy="2442553"/>
                     </a:xfrm>
                     <a:prstGeom prst="rect">
                       <a:avLst/>
@@ -296,38 +556,85 @@
                 </pic:pic>
               </a:graphicData>
             </a:graphic>
-          </wp:anchor>
+          </wp:inline>
         </w:drawing>
       </w:r>
     </w:p>
-    <w:p>
-      <w:pPr>
-        <w:pStyle w:val="ListParagraph"/>
-      </w:pPr>
-    </w:p>
-    <w:p>
-      <w:pPr>
-        <w:pStyle w:val="ListParagraph"/>
+    <w:p/>
+    <w:p>
+      <w:pPr>
+        <w:rPr>
+          <w:rFonts w:eastAsiaTheme="minorEastAsia"/>
+        </w:rPr>
+      </w:pPr>
+      <w:r>
+        <w:rPr>
+          <w:b/>
+        </w:rPr>
+        <w:t xml:space="preserve">Graphs 1-6 and 1-7. </w:t>
+      </w:r>
+      <w:r>
+        <w:t>In a population of sensors, the ratiometric emission can also be used to determine the redox potential of the sensors. The ratio between the oxidized and reduced emissions at one wavelength (</w:t>
+      </w:r>
+      <m:oMath>
+        <m:r>
+          <w:rPr>
+            <w:rFonts w:ascii="Cambria Math" w:hAnsi="Cambria Math"/>
+          </w:rPr>
+          <m:t>δ)</m:t>
+        </m:r>
+      </m:oMath>
+      <w:r>
+        <w:rPr>
+          <w:rFonts w:eastAsiaTheme="minorEastAsia"/>
+        </w:rPr>
+        <w:t xml:space="preserve"> just </w:t>
+      </w:r>
+      <w:r>
+        <w:rPr>
+          <w:rFonts w:eastAsiaTheme="minorEastAsia"/>
+        </w:rPr>
+        <w:t xml:space="preserve">translates the entire distribution upwards or downwards by a constant value. </w:t>
+      </w:r>
+    </w:p>
+    <w:p>
+      <w:pPr>
         <w:jc w:val="center"/>
-      </w:pPr>
+        <w:rPr>
+          <w:rFonts w:eastAsiaTheme="minorEastAsia"/>
+        </w:rPr>
+      </w:pPr>
+    </w:p>
+    <w:p>
+      <w:pPr>
+        <w:jc w:val="center"/>
+      </w:pPr>
+    </w:p>
+    <w:p>
+      <w:r>
+        <w:rPr>
+          <w:b/>
+        </w:rPr>
+        <w:t xml:space="preserve">Concept 2: </w:t>
+      </w:r>
+      <w:r>
+        <w:t xml:space="preserve">Our measurement of ratiometric emission has limited precision and we understand how that lack of precision alters the accuracy of interpretation of the redox state. </w:t>
+      </w:r>
     </w:p>
     <w:p/>
-    <w:p/>
-    <w:p/>
-    <w:p/>
-    <w:p/>
-    <w:p>
-      <w:bookmarkStart w:id="0" w:name="_GoBack"/>
-      <w:bookmarkEnd w:id="0"/>
+    <w:p>
+      <w:pPr>
+        <w:jc w:val="center"/>
+      </w:pPr>
       <w:r>
         <w:rPr>
           <w:noProof/>
         </w:rPr>
         <w:drawing>
-          <wp:inline distT="0" distB="0" distL="0" distR="0">
-            <wp:extent cx="3657600" cy="3286125"/>
-            <wp:effectExtent l="0" t="0" r="0" b="9525"/>
-            <wp:docPr id="7" name="Picture 7"/>
+          <wp:inline distT="0" distB="0" distL="0" distR="0" wp14:anchorId="25D57160" wp14:editId="086B4958">
+            <wp:extent cx="3053751" cy="3047109"/>
+            <wp:effectExtent l="0" t="0" r="0" b="1270"/>
+            <wp:docPr id="15" name="Picture 15"/>
             <wp:cNvGraphicFramePr>
               <a:graphicFrameLocks xmlns:a="http://schemas.openxmlformats.org/drawingml/2006/main" noChangeAspect="1"/>
             </wp:cNvGraphicFramePr>
@@ -335,13 +642,13 @@
               <a:graphicData uri="http://schemas.openxmlformats.org/drawingml/2006/picture">
                 <pic:pic xmlns:pic="http://schemas.openxmlformats.org/drawingml/2006/picture">
                   <pic:nvPicPr>
-                    <pic:cNvPr id="0" name="Picture 22"/>
+                    <pic:cNvPr id="0" name="Picture 10"/>
                     <pic:cNvPicPr>
                       <a:picLocks noChangeAspect="1" noChangeArrowheads="1"/>
                     </pic:cNvPicPr>
                   </pic:nvPicPr>
                   <pic:blipFill>
-                    <a:blip r:embed="rId9" cstate="print">
+                    <a:blip r:embed="rId12" cstate="print">
                       <a:extLst>
                         <a:ext uri="{28A0092B-C50C-407E-A947-70E740481C1C}">
                           <a14:useLocalDpi xmlns:a14="http://schemas.microsoft.com/office/drawing/2010/main" val="0"/>
@@ -356,7 +663,7 @@
                   <pic:spPr bwMode="auto">
                     <a:xfrm>
                       <a:off x="0" y="0"/>
-                      <a:ext cx="3657600" cy="3286125"/>
+                      <a:ext cx="3055060" cy="3048415"/>
                     </a:xfrm>
                     <a:prstGeom prst="rect">
                       <a:avLst/>
@@ -372,6 +679,298 @@
           </wp:inline>
         </w:drawing>
       </w:r>
+    </w:p>
+    <w:p>
+      <w:r>
+        <w:rPr>
+          <w:b/>
+        </w:rPr>
+        <w:t xml:space="preserve">Graph 2-1. </w:t>
+      </w:r>
+      <w:r>
+        <w:t xml:space="preserve">Empirically, we observe a precision in the ratiometric emission of around 3%. Given that precision, there is a small range of emission values that we could observe for any true emission value. </w:t>
+      </w:r>
+    </w:p>
+    <w:p>
+      <w:pPr>
+        <w:jc w:val="center"/>
+      </w:pPr>
+      <w:r>
+        <w:rPr>
+          <w:noProof/>
+        </w:rPr>
+        <w:drawing>
+          <wp:inline distT="0" distB="0" distL="0" distR="0">
+            <wp:extent cx="2633345" cy="2651286"/>
+            <wp:effectExtent l="0" t="0" r="0" b="0"/>
+            <wp:docPr id="16" name="Picture 16"/>
+            <wp:cNvGraphicFramePr>
+              <a:graphicFrameLocks xmlns:a="http://schemas.openxmlformats.org/drawingml/2006/main" noChangeAspect="1"/>
+            </wp:cNvGraphicFramePr>
+            <a:graphic xmlns:a="http://schemas.openxmlformats.org/drawingml/2006/main">
+              <a:graphicData uri="http://schemas.openxmlformats.org/drawingml/2006/picture">
+                <pic:pic xmlns:pic="http://schemas.openxmlformats.org/drawingml/2006/picture">
+                  <pic:nvPicPr>
+                    <pic:cNvPr id="0" name="Picture 11"/>
+                    <pic:cNvPicPr>
+                      <a:picLocks noChangeAspect="1" noChangeArrowheads="1"/>
+                    </pic:cNvPicPr>
+                  </pic:nvPicPr>
+                  <pic:blipFill>
+                    <a:blip r:embed="rId13" cstate="print">
+                      <a:extLst>
+                        <a:ext uri="{28A0092B-C50C-407E-A947-70E740481C1C}">
+                          <a14:useLocalDpi xmlns:a14="http://schemas.microsoft.com/office/drawing/2010/main" val="0"/>
+                        </a:ext>
+                      </a:extLst>
+                    </a:blip>
+                    <a:srcRect/>
+                    <a:stretch>
+                      <a:fillRect/>
+                    </a:stretch>
+                  </pic:blipFill>
+                  <pic:spPr bwMode="auto">
+                    <a:xfrm>
+                      <a:off x="0" y="0"/>
+                      <a:ext cx="2634136" cy="2652082"/>
+                    </a:xfrm>
+                    <a:prstGeom prst="rect">
+                      <a:avLst/>
+                    </a:prstGeom>
+                    <a:noFill/>
+                    <a:ln>
+                      <a:noFill/>
+                    </a:ln>
+                  </pic:spPr>
+                </pic:pic>
+              </a:graphicData>
+            </a:graphic>
+          </wp:inline>
+        </w:drawing>
+      </w:r>
+      <w:r>
+        <w:rPr>
+          <w:noProof/>
+        </w:rPr>
+        <w:drawing>
+          <wp:inline distT="0" distB="0" distL="0" distR="0">
+            <wp:extent cx="2709355" cy="2767392"/>
+            <wp:effectExtent l="0" t="0" r="0" b="0"/>
+            <wp:docPr id="17" name="Picture 17"/>
+            <wp:cNvGraphicFramePr>
+              <a:graphicFrameLocks xmlns:a="http://schemas.openxmlformats.org/drawingml/2006/main" noChangeAspect="1"/>
+            </wp:cNvGraphicFramePr>
+            <a:graphic xmlns:a="http://schemas.openxmlformats.org/drawingml/2006/main">
+              <a:graphicData uri="http://schemas.openxmlformats.org/drawingml/2006/picture">
+                <pic:pic xmlns:pic="http://schemas.openxmlformats.org/drawingml/2006/picture">
+                  <pic:nvPicPr>
+                    <pic:cNvPr id="0" name="Picture 12"/>
+                    <pic:cNvPicPr>
+                      <a:picLocks noChangeAspect="1" noChangeArrowheads="1"/>
+                    </pic:cNvPicPr>
+                  </pic:nvPicPr>
+                  <pic:blipFill rotWithShape="1">
+                    <a:blip r:embed="rId14" cstate="print">
+                      <a:extLst>
+                        <a:ext uri="{28A0092B-C50C-407E-A947-70E740481C1C}">
+                          <a14:useLocalDpi xmlns:a14="http://schemas.microsoft.com/office/drawing/2010/main" val="0"/>
+                        </a:ext>
+                      </a:extLst>
+                    </a:blip>
+                    <a:srcRect t="9335" b="5641"/>
+                    <a:stretch/>
+                  </pic:blipFill>
+                  <pic:spPr bwMode="auto">
+                    <a:xfrm>
+                      <a:off x="0" y="0"/>
+                      <a:ext cx="2717436" cy="2775646"/>
+                    </a:xfrm>
+                    <a:prstGeom prst="rect">
+                      <a:avLst/>
+                    </a:prstGeom>
+                    <a:noFill/>
+                    <a:ln>
+                      <a:noFill/>
+                    </a:ln>
+                    <a:extLst>
+                      <a:ext uri="{53640926-AAD7-44D8-BBD7-CCE9431645EC}">
+                        <a14:shadowObscured xmlns:a14="http://schemas.microsoft.com/office/drawing/2010/main"/>
+                      </a:ext>
+                    </a:extLst>
+                  </pic:spPr>
+                </pic:pic>
+              </a:graphicData>
+            </a:graphic>
+          </wp:inline>
+        </w:drawing>
+      </w:r>
+    </w:p>
+    <w:p>
+      <w:r>
+        <w:rPr>
+          <w:b/>
+        </w:rPr>
+        <w:t xml:space="preserve">Graphs 2-2 and 2-3. </w:t>
+      </w:r>
+      <w:r>
+        <w:t xml:space="preserve">Since we know the range of ratiometric emission values we would expect to see with a precision of 3%, we can also determine the range of values we could predict for the fraction of sensors that are oxidized and the associated redox potential. </w:t>
+      </w:r>
+    </w:p>
+    <w:p/>
+    <w:p>
+      <w:r>
+        <w:t xml:space="preserve"> </w:t>
+      </w:r>
+      <w:r>
+        <w:rPr>
+          <w:b/>
+        </w:rPr>
+        <w:t xml:space="preserve">Concept 3: </w:t>
+      </w:r>
+      <w:r>
+        <w:t xml:space="preserve">For any set of sensor measurements with a known precision, we can predict the ranges of redox potentials that the sensor can accurately measure. </w:t>
+      </w:r>
+    </w:p>
+    <w:p>
+      <w:pPr>
+        <w:jc w:val="center"/>
+      </w:pPr>
+      <w:r>
+        <w:rPr>
+          <w:b/>
+          <w:noProof/>
+        </w:rPr>
+        <w:drawing>
+          <wp:inline distT="0" distB="0" distL="0" distR="0" wp14:anchorId="4FFCDEB0" wp14:editId="32F7E612">
+            <wp:extent cx="3269411" cy="3178006"/>
+            <wp:effectExtent l="0" t="0" r="7620" b="3810"/>
+            <wp:docPr id="18" name="Picture 18"/>
+            <wp:cNvGraphicFramePr>
+              <a:graphicFrameLocks xmlns:a="http://schemas.openxmlformats.org/drawingml/2006/main" noChangeAspect="1"/>
+            </wp:cNvGraphicFramePr>
+            <a:graphic xmlns:a="http://schemas.openxmlformats.org/drawingml/2006/main">
+              <a:graphicData uri="http://schemas.openxmlformats.org/drawingml/2006/picture">
+                <pic:pic xmlns:pic="http://schemas.openxmlformats.org/drawingml/2006/picture">
+                  <pic:nvPicPr>
+                    <pic:cNvPr id="0" name="Picture 13"/>
+                    <pic:cNvPicPr>
+                      <a:picLocks noChangeAspect="1" noChangeArrowheads="1"/>
+                    </pic:cNvPicPr>
+                  </pic:nvPicPr>
+                  <pic:blipFill>
+                    <a:blip r:embed="rId15" cstate="print">
+                      <a:extLst>
+                        <a:ext uri="{28A0092B-C50C-407E-A947-70E740481C1C}">
+                          <a14:useLocalDpi xmlns:a14="http://schemas.microsoft.com/office/drawing/2010/main" val="0"/>
+                        </a:ext>
+                      </a:extLst>
+                    </a:blip>
+                    <a:srcRect/>
+                    <a:stretch>
+                      <a:fillRect/>
+                    </a:stretch>
+                  </pic:blipFill>
+                  <pic:spPr bwMode="auto">
+                    <a:xfrm>
+                      <a:off x="0" y="0"/>
+                      <a:ext cx="3287600" cy="3195687"/>
+                    </a:xfrm>
+                    <a:prstGeom prst="rect">
+                      <a:avLst/>
+                    </a:prstGeom>
+                    <a:noFill/>
+                    <a:ln>
+                      <a:noFill/>
+                    </a:ln>
+                  </pic:spPr>
+                </pic:pic>
+              </a:graphicData>
+            </a:graphic>
+          </wp:inline>
+        </w:drawing>
+      </w:r>
+    </w:p>
+    <w:p>
+      <w:r>
+        <w:rPr>
+          <w:b/>
+        </w:rPr>
+        <w:t xml:space="preserve">Graph 3-1. </w:t>
+      </w:r>
+      <w:r>
+        <w:t>The more precisely we are able to measure the ratiometric emission, the more accurately we can measure a wider range of redox potentials.</w:t>
+      </w:r>
+    </w:p>
+    <w:p>
+      <w:pPr>
+        <w:jc w:val="center"/>
+      </w:pPr>
+      <w:r>
+        <w:rPr>
+          <w:noProof/>
+        </w:rPr>
+        <w:drawing>
+          <wp:inline distT="0" distB="0" distL="0" distR="0">
+            <wp:extent cx="3269412" cy="3235533"/>
+            <wp:effectExtent l="0" t="0" r="7620" b="3175"/>
+            <wp:docPr id="19" name="Picture 19"/>
+            <wp:cNvGraphicFramePr>
+              <a:graphicFrameLocks xmlns:a="http://schemas.openxmlformats.org/drawingml/2006/main" noChangeAspect="1"/>
+            </wp:cNvGraphicFramePr>
+            <a:graphic xmlns:a="http://schemas.openxmlformats.org/drawingml/2006/main">
+              <a:graphicData uri="http://schemas.openxmlformats.org/drawingml/2006/picture">
+                <pic:pic xmlns:pic="http://schemas.openxmlformats.org/drawingml/2006/picture">
+                  <pic:nvPicPr>
+                    <pic:cNvPr id="0" name="Picture 14"/>
+                    <pic:cNvPicPr>
+                      <a:picLocks noChangeAspect="1" noChangeArrowheads="1"/>
+                    </pic:cNvPicPr>
+                  </pic:nvPicPr>
+                  <pic:blipFill>
+                    <a:blip r:embed="rId16" cstate="print">
+                      <a:extLst>
+                        <a:ext uri="{28A0092B-C50C-407E-A947-70E740481C1C}">
+                          <a14:useLocalDpi xmlns:a14="http://schemas.microsoft.com/office/drawing/2010/main" val="0"/>
+                        </a:ext>
+                      </a:extLst>
+                    </a:blip>
+                    <a:srcRect/>
+                    <a:stretch>
+                      <a:fillRect/>
+                    </a:stretch>
+                  </pic:blipFill>
+                  <pic:spPr bwMode="auto">
+                    <a:xfrm>
+                      <a:off x="0" y="0"/>
+                      <a:ext cx="3278213" cy="3244243"/>
+                    </a:xfrm>
+                    <a:prstGeom prst="rect">
+                      <a:avLst/>
+                    </a:prstGeom>
+                    <a:noFill/>
+                    <a:ln>
+                      <a:noFill/>
+                    </a:ln>
+                  </pic:spPr>
+                </pic:pic>
+              </a:graphicData>
+            </a:graphic>
+          </wp:inline>
+        </w:drawing>
+      </w:r>
+    </w:p>
+    <w:p>
+      <w:r>
+        <w:rPr>
+          <w:b/>
+        </w:rPr>
+        <w:t xml:space="preserve">Graph 3-2. </w:t>
+      </w:r>
+      <w:r>
+        <w:t xml:space="preserve">At some empirical level of precision in ratiometric emission, we can find the range of redox potentials that a sensor can measure accurately. </w:t>
+      </w:r>
+      <w:bookmarkStart w:id="0" w:name="_GoBack"/>
+      <w:bookmarkEnd w:id="0"/>
     </w:p>
     <w:sectPr>
       <w:pgSz w:w="12240" w:h="15840"/>
@@ -994,6 +1593,27 @@
     <w:name w:val="Normal"/>
     <w:qFormat/>
   </w:style>
+  <w:style w:type="paragraph" w:styleId="Heading1">
+    <w:name w:val="heading 1"/>
+    <w:basedOn w:val="Normal"/>
+    <w:next w:val="Normal"/>
+    <w:link w:val="Heading1Char"/>
+    <w:uiPriority w:val="9"/>
+    <w:qFormat/>
+    <w:rsid w:val="00C70C11"/>
+    <w:pPr>
+      <w:keepNext/>
+      <w:keepLines/>
+      <w:spacing w:before="240" w:after="0"/>
+      <w:outlineLvl w:val="0"/>
+    </w:pPr>
+    <w:rPr>
+      <w:rFonts w:asciiTheme="majorHAnsi" w:eastAsiaTheme="majorEastAsia" w:hAnsiTheme="majorHAnsi" w:cstheme="majorBidi"/>
+      <w:color w:val="2F5496" w:themeColor="accent1" w:themeShade="BF"/>
+      <w:sz w:val="32"/>
+      <w:szCs w:val="32"/>
+    </w:rPr>
+  </w:style>
   <w:style w:type="character" w:default="1" w:styleId="DefaultParagraphFont">
     <w:name w:val="Default Paragraph Font"/>
     <w:uiPriority w:val="1"/>
@@ -1031,6 +1651,29 @@
       <w:ind w:left="720"/>
       <w:contextualSpacing/>
     </w:pPr>
+  </w:style>
+  <w:style w:type="character" w:styleId="PlaceholderText">
+    <w:name w:val="Placeholder Text"/>
+    <w:basedOn w:val="DefaultParagraphFont"/>
+    <w:uiPriority w:val="99"/>
+    <w:semiHidden/>
+    <w:rsid w:val="00652B71"/>
+    <w:rPr>
+      <w:color w:val="808080"/>
+    </w:rPr>
+  </w:style>
+  <w:style w:type="character" w:customStyle="1" w:styleId="Heading1Char">
+    <w:name w:val="Heading 1 Char"/>
+    <w:basedOn w:val="DefaultParagraphFont"/>
+    <w:link w:val="Heading1"/>
+    <w:uiPriority w:val="9"/>
+    <w:rsid w:val="00C70C11"/>
+    <w:rPr>
+      <w:rFonts w:asciiTheme="majorHAnsi" w:eastAsiaTheme="majorEastAsia" w:hAnsiTheme="majorHAnsi" w:cstheme="majorBidi"/>
+      <w:color w:val="2F5496" w:themeColor="accent1" w:themeShade="BF"/>
+      <w:sz w:val="32"/>
+      <w:szCs w:val="32"/>
+    </w:rPr>
   </w:style>
 </w:styles>
 </file>

</xml_diff>

<commit_message>
Added figures, some clarity
</commit_message>
<xml_diff>
--- a/Final Report/Figures/Figures_report.docx
+++ b/Final Report/Figures/Figures_report.docx
@@ -4,61 +4,667 @@
   <w:body>
     <w:p>
       <w:pPr>
-        <w:pStyle w:val="Heading1"/>
-      </w:pPr>
-      <w:r>
-        <w:t>We hold the following concepts</w:t>
-      </w:r>
-      <w:r>
-        <w:t xml:space="preserve"> (truths?)</w:t>
-      </w:r>
-      <w:r>
-        <w:t xml:space="preserve"> to be</w:t>
-      </w:r>
-      <w:r>
-        <w:t xml:space="preserve"> (self?)</w:t>
-      </w:r>
-      <w:r>
-        <w:t xml:space="preserve"> evident</w:t>
-      </w:r>
-      <w:r>
-        <w:t xml:space="preserve"> (from the data presented):</w:t>
-      </w:r>
-    </w:p>
-    <w:p>
-      <w:pPr>
-        <w:rPr>
-          <w:b/>
-        </w:rPr>
-      </w:pPr>
-    </w:p>
-    <w:p>
-      <w:r>
-        <w:rPr>
-          <w:b/>
-        </w:rPr>
-        <w:t>Concept 1:</w:t>
-      </w:r>
-      <w:r>
+        <w:rPr>
+          <w:rFonts w:ascii="Arial" w:hAnsi="Arial" w:cs="Arial"/>
+          <w:b/>
+          <w:sz w:val="24"/>
+          <w:szCs w:val="24"/>
+        </w:rPr>
+      </w:pPr>
+      <w:r>
+        <w:rPr>
+          <w:rFonts w:ascii="Arial" w:hAnsi="Arial" w:cs="Arial"/>
+          <w:b/>
+          <w:sz w:val="24"/>
+          <w:szCs w:val="24"/>
+        </w:rPr>
+        <w:t>O</w:t>
+      </w:r>
+      <w:r>
+        <w:rPr>
+          <w:rFonts w:ascii="Arial" w:hAnsi="Arial" w:cs="Arial"/>
+          <w:b/>
+          <w:sz w:val="24"/>
+          <w:szCs w:val="24"/>
+        </w:rPr>
+        <w:t>utline:</w:t>
+      </w:r>
+    </w:p>
+    <w:p>
+      <w:pPr>
+        <w:pStyle w:val="ListParagraph"/>
+        <w:numPr>
+          <w:ilvl w:val="0"/>
+          <w:numId w:val="3"/>
+        </w:numPr>
+        <w:spacing w:after="240"/>
+        <w:contextualSpacing w:val="0"/>
+        <w:rPr>
+          <w:rFonts w:ascii="Arial" w:hAnsi="Arial" w:cs="Arial"/>
+          <w:sz w:val="24"/>
+          <w:szCs w:val="24"/>
+        </w:rPr>
+      </w:pPr>
+      <w:r>
+        <w:rPr>
+          <w:rFonts w:ascii="Arial" w:hAnsi="Arial" w:cs="Arial"/>
+          <w:sz w:val="24"/>
+          <w:szCs w:val="24"/>
+        </w:rPr>
+        <w:t>Abstract 1:</w:t>
+      </w:r>
+      <w:r>
+        <w:rPr>
+          <w:rFonts w:ascii="Arial" w:hAnsi="Arial" w:cs="Arial"/>
+          <w:sz w:val="24"/>
+          <w:szCs w:val="24"/>
+        </w:rPr>
+        <w:t xml:space="preserve"> </w:t>
+      </w:r>
+      <w:r>
+        <w:rPr>
+          <w:rFonts w:ascii="Arial" w:hAnsi="Arial" w:cs="Arial"/>
+          <w:sz w:val="24"/>
+          <w:szCs w:val="24"/>
+        </w:rPr>
+        <w:t xml:space="preserve">We use ratiometric measurements from genetically-encoded redox sensors to learn about how redox processes affect aging in </w:t>
+      </w:r>
+      <w:r>
+        <w:rPr>
+          <w:rFonts w:ascii="Arial" w:hAnsi="Arial" w:cs="Arial"/>
+          <w:i/>
+          <w:sz w:val="24"/>
+          <w:szCs w:val="24"/>
+        </w:rPr>
+        <w:t xml:space="preserve">C. </w:t>
+      </w:r>
+      <w:r>
+        <w:rPr>
+          <w:rFonts w:ascii="Arial" w:hAnsi="Arial" w:cs="Arial"/>
+          <w:sz w:val="24"/>
+          <w:szCs w:val="24"/>
+        </w:rPr>
+        <w:t>elegans. If we know the precision of our ratiometric measurements, we can predict the range of glutathione redox potential values that our sensor is well-suited to measure within a certain accuracy.</w:t>
+      </w:r>
+    </w:p>
+    <w:p>
+      <w:pPr>
+        <w:pStyle w:val="ListParagraph"/>
+        <w:numPr>
+          <w:ilvl w:val="1"/>
+          <w:numId w:val="3"/>
+        </w:numPr>
+        <w:spacing w:after="240"/>
+        <w:contextualSpacing w:val="0"/>
+        <w:rPr>
+          <w:rFonts w:ascii="Arial" w:hAnsi="Arial" w:cs="Arial"/>
+          <w:sz w:val="24"/>
+          <w:szCs w:val="24"/>
+        </w:rPr>
+      </w:pPr>
+      <w:r>
+        <w:rPr>
+          <w:rFonts w:ascii="Arial" w:hAnsi="Arial" w:cs="Arial"/>
+          <w:sz w:val="24"/>
+          <w:szCs w:val="24"/>
+        </w:rPr>
+        <w:t xml:space="preserve">Concept 1: </w:t>
+      </w:r>
+      <w:r>
+        <w:rPr>
+          <w:rFonts w:ascii="Arial" w:hAnsi="Arial" w:cs="Arial"/>
+          <w:sz w:val="24"/>
+          <w:szCs w:val="24"/>
+        </w:rPr>
+        <w:t>If we have many redox-sensitive GFP proteins in a cell, we understand how to use the protein’s excitation-emission pattern to estimate the cell’s redox state.</w:t>
+      </w:r>
+    </w:p>
+    <w:p>
+      <w:pPr>
+        <w:pStyle w:val="ListParagraph"/>
+        <w:numPr>
+          <w:ilvl w:val="2"/>
+          <w:numId w:val="3"/>
+        </w:numPr>
+        <w:spacing w:after="240"/>
+        <w:contextualSpacing w:val="0"/>
+        <w:rPr>
+          <w:rFonts w:ascii="Arial" w:hAnsi="Arial" w:cs="Arial"/>
+          <w:sz w:val="24"/>
+          <w:szCs w:val="24"/>
+        </w:rPr>
+      </w:pPr>
+      <w:r>
+        <w:rPr>
+          <w:rFonts w:ascii="Arial" w:hAnsi="Arial" w:cs="Arial"/>
+          <w:sz w:val="24"/>
+          <w:szCs w:val="24"/>
+        </w:rPr>
+        <w:t>Graph 1: Excitation-emission spectrum</w:t>
+      </w:r>
+    </w:p>
+    <w:p>
+      <w:pPr>
+        <w:pStyle w:val="ListParagraph"/>
+        <w:numPr>
+          <w:ilvl w:val="2"/>
+          <w:numId w:val="3"/>
+        </w:numPr>
+        <w:spacing w:after="240"/>
+        <w:contextualSpacing w:val="0"/>
+        <w:rPr>
+          <w:rFonts w:ascii="Arial" w:hAnsi="Arial" w:cs="Arial"/>
+          <w:sz w:val="24"/>
+          <w:szCs w:val="24"/>
+        </w:rPr>
+      </w:pPr>
+      <w:r>
+        <w:rPr>
+          <w:rFonts w:ascii="Arial" w:hAnsi="Arial" w:cs="Arial"/>
+          <w:sz w:val="24"/>
+          <w:szCs w:val="24"/>
+        </w:rPr>
+        <w:t>Graph 2: Spectrum: for a mixed population, spectrum is the weighted average of the two extremes.</w:t>
+      </w:r>
+    </w:p>
+    <w:p>
+      <w:pPr>
+        <w:pStyle w:val="ListParagraph"/>
+        <w:numPr>
+          <w:ilvl w:val="2"/>
+          <w:numId w:val="3"/>
+        </w:numPr>
+        <w:spacing w:after="240"/>
+        <w:contextualSpacing w:val="0"/>
+        <w:rPr>
+          <w:rFonts w:ascii="Arial" w:hAnsi="Arial" w:cs="Arial"/>
+          <w:sz w:val="24"/>
+          <w:szCs w:val="24"/>
+        </w:rPr>
+      </w:pPr>
+      <w:r>
+        <w:rPr>
+          <w:rFonts w:ascii="Arial" w:hAnsi="Arial" w:cs="Arial"/>
+          <w:sz w:val="24"/>
+          <w:szCs w:val="24"/>
+        </w:rPr>
+        <w:t xml:space="preserve">Graph 3: </w:t>
+      </w:r>
+      <w:r>
+        <w:rPr>
+          <w:rFonts w:ascii="Arial" w:hAnsi="Arial" w:cs="Arial"/>
+          <w:sz w:val="24"/>
+          <w:szCs w:val="24"/>
+        </w:rPr>
+        <w:t xml:space="preserve">A ratio measurement </w:t>
+      </w:r>
+      <m:oMath>
+        <m:r>
+          <w:rPr>
+            <w:rFonts w:ascii="Cambria Math" w:hAnsi="Cambria Math" w:cs="Arial"/>
+            <w:sz w:val="24"/>
+            <w:szCs w:val="24"/>
+          </w:rPr>
+          <m:t>R</m:t>
+        </m:r>
+      </m:oMath>
+      <w:r>
+        <w:rPr>
+          <w:rFonts w:ascii="Arial" w:hAnsi="Arial" w:cs="Arial"/>
+          <w:sz w:val="24"/>
+          <w:szCs w:val="24"/>
+        </w:rPr>
+        <w:t xml:space="preserve"> gives a concentration-independent map to the fraction of sensors that are oxidized and the redox potential.</w:t>
+      </w:r>
+    </w:p>
+    <w:p>
+      <w:pPr>
+        <w:pStyle w:val="ListParagraph"/>
+        <w:numPr>
+          <w:ilvl w:val="2"/>
+          <w:numId w:val="3"/>
+        </w:numPr>
+        <w:spacing w:after="240"/>
+        <w:contextualSpacing w:val="0"/>
+        <w:rPr>
+          <w:rFonts w:ascii="Arial" w:hAnsi="Arial" w:cs="Arial"/>
+          <w:sz w:val="24"/>
+          <w:szCs w:val="24"/>
+        </w:rPr>
+      </w:pPr>
+      <w:r>
+        <w:rPr>
+          <w:rFonts w:ascii="Arial" w:hAnsi="Arial" w:cs="Arial"/>
+          <w:sz w:val="24"/>
+          <w:szCs w:val="24"/>
+        </w:rPr>
+        <w:t>Graph</w:t>
+      </w:r>
+      <w:r>
+        <w:rPr>
+          <w:rFonts w:ascii="Arial" w:hAnsi="Arial" w:cs="Arial"/>
+          <w:sz w:val="24"/>
+          <w:szCs w:val="24"/>
+        </w:rPr>
+        <w:t>s</w:t>
+      </w:r>
+      <w:r>
+        <w:rPr>
+          <w:rFonts w:ascii="Arial" w:hAnsi="Arial" w:cs="Arial"/>
+          <w:sz w:val="24"/>
+          <w:szCs w:val="24"/>
+        </w:rPr>
+        <w:t xml:space="preserve"> 4</w:t>
+      </w:r>
+      <w:r>
+        <w:rPr>
+          <w:rFonts w:ascii="Arial" w:hAnsi="Arial" w:cs="Arial"/>
+          <w:sz w:val="24"/>
+          <w:szCs w:val="24"/>
+        </w:rPr>
+        <w:t xml:space="preserve"> and 5</w:t>
+      </w:r>
+      <w:r>
+        <w:rPr>
+          <w:rFonts w:ascii="Arial" w:hAnsi="Arial" w:cs="Arial"/>
+          <w:sz w:val="24"/>
+          <w:szCs w:val="24"/>
+        </w:rPr>
+        <w:t xml:space="preserve">: A </w:t>
+      </w:r>
+      <w:r>
+        <w:rPr>
+          <w:rFonts w:ascii="Arial" w:hAnsi="Arial" w:cs="Arial"/>
+          <w:sz w:val="24"/>
+          <w:szCs w:val="24"/>
+        </w:rPr>
+        <w:t xml:space="preserve">ratiometric </w:t>
+      </w:r>
+      <m:oMath>
+        <m:r>
+          <w:rPr>
+            <w:rFonts w:ascii="Cambria Math" w:hAnsi="Cambria Math" w:cs="Arial"/>
+            <w:sz w:val="24"/>
+            <w:szCs w:val="24"/>
+          </w:rPr>
+          <m:t>R</m:t>
+        </m:r>
+      </m:oMath>
+      <w:r>
+        <w:rPr>
+          <w:rFonts w:ascii="Arial" w:eastAsiaTheme="minorEastAsia" w:hAnsi="Arial" w:cs="Arial"/>
+          <w:sz w:val="24"/>
+          <w:szCs w:val="24"/>
+        </w:rPr>
+        <w:t xml:space="preserve"> can be mapped into a fraction oxidized and a redox potential</w:t>
+      </w:r>
+    </w:p>
+    <w:p>
+      <w:pPr>
+        <w:pStyle w:val="ListParagraph"/>
+        <w:numPr>
+          <w:ilvl w:val="2"/>
+          <w:numId w:val="3"/>
+        </w:numPr>
+        <w:spacing w:after="240"/>
+        <w:contextualSpacing w:val="0"/>
+        <w:rPr>
+          <w:rFonts w:ascii="Arial" w:hAnsi="Arial" w:cs="Arial"/>
+          <w:sz w:val="24"/>
+          <w:szCs w:val="24"/>
+        </w:rPr>
+      </w:pPr>
+      <w:r>
+        <w:rPr>
+          <w:rFonts w:ascii="Arial" w:hAnsi="Arial" w:cs="Arial"/>
+          <w:sz w:val="24"/>
+          <w:szCs w:val="24"/>
+        </w:rPr>
+        <w:t>Graph</w:t>
+      </w:r>
+      <w:r>
+        <w:rPr>
+          <w:rFonts w:ascii="Arial" w:hAnsi="Arial" w:cs="Arial"/>
+          <w:sz w:val="24"/>
+          <w:szCs w:val="24"/>
+        </w:rPr>
+        <w:t>s 6 and 7:</w:t>
+      </w:r>
+      <w:r>
+        <w:rPr>
+          <w:rFonts w:ascii="Arial" w:hAnsi="Arial" w:cs="Arial"/>
+          <w:sz w:val="24"/>
+          <w:szCs w:val="24"/>
+        </w:rPr>
+        <w:t xml:space="preserve"> </w:t>
+      </w:r>
+      <w:r>
+        <w:rPr>
+          <w:rFonts w:ascii="Arial" w:hAnsi="Arial" w:cs="Arial"/>
+          <w:sz w:val="24"/>
+          <w:szCs w:val="24"/>
+        </w:rPr>
+        <w:t xml:space="preserve">The map between </w:t>
+      </w:r>
+      <m:oMath>
+        <m:r>
+          <w:rPr>
+            <w:rFonts w:ascii="Cambria Math" w:hAnsi="Cambria Math" w:cs="Arial"/>
+            <w:sz w:val="24"/>
+            <w:szCs w:val="24"/>
+          </w:rPr>
+          <m:t>R</m:t>
+        </m:r>
+      </m:oMath>
+      <w:r>
+        <w:rPr>
+          <w:rFonts w:ascii="Arial" w:eastAsiaTheme="minorEastAsia" w:hAnsi="Arial" w:cs="Arial"/>
+          <w:sz w:val="24"/>
+          <w:szCs w:val="24"/>
+        </w:rPr>
+        <w:t xml:space="preserve"> and the fraction </w:t>
+      </w:r>
+      <w:r>
+        <w:rPr>
+          <w:rFonts w:ascii="Arial" w:eastAsiaTheme="minorEastAsia" w:hAnsi="Arial" w:cs="Arial"/>
+          <w:sz w:val="24"/>
+          <w:szCs w:val="24"/>
+        </w:rPr>
+        <w:t>oxidized,</w:t>
+      </w:r>
+      <w:r>
+        <w:rPr>
+          <w:rFonts w:ascii="Arial" w:eastAsiaTheme="minorEastAsia" w:hAnsi="Arial" w:cs="Arial"/>
+          <w:sz w:val="24"/>
+          <w:szCs w:val="24"/>
+        </w:rPr>
+        <w:t xml:space="preserve"> and redox potential is a function of a value called </w:t>
+      </w:r>
+      <m:oMath>
+        <m:r>
+          <w:rPr>
+            <w:rFonts w:ascii="Cambria Math" w:eastAsiaTheme="minorEastAsia" w:hAnsi="Cambria Math" w:cs="Arial"/>
+            <w:sz w:val="24"/>
+            <w:szCs w:val="24"/>
+          </w:rPr>
+          <m:t>δ</m:t>
+        </m:r>
+      </m:oMath>
+      <w:r>
+        <w:rPr>
+          <w:rFonts w:ascii="Arial" w:eastAsiaTheme="minorEastAsia" w:hAnsi="Arial" w:cs="Arial"/>
+          <w:sz w:val="24"/>
+          <w:szCs w:val="24"/>
+        </w:rPr>
+        <w:t>.</w:t>
+      </w:r>
+    </w:p>
+    <w:p>
+      <w:pPr>
+        <w:pStyle w:val="ListParagraph"/>
+        <w:numPr>
+          <w:ilvl w:val="2"/>
+          <w:numId w:val="3"/>
+        </w:numPr>
+        <w:spacing w:after="240"/>
+        <w:contextualSpacing w:val="0"/>
+        <w:rPr>
+          <w:rFonts w:ascii="Arial" w:hAnsi="Arial" w:cs="Arial"/>
+          <w:sz w:val="24"/>
+          <w:szCs w:val="24"/>
+        </w:rPr>
+      </w:pPr>
+      <w:r>
+        <w:rPr>
+          <w:rFonts w:ascii="Arial" w:hAnsi="Arial" w:cs="Arial"/>
+          <w:sz w:val="24"/>
+          <w:szCs w:val="24"/>
+        </w:rPr>
+        <w:t xml:space="preserve">Graphs 8 and 9: The choice of the second wavelength in the ratiometric output has a predictable effect on the map between </w:t>
+      </w:r>
+      <m:oMath>
+        <m:r>
+          <w:rPr>
+            <w:rFonts w:ascii="Cambria Math" w:hAnsi="Cambria Math" w:cs="Arial"/>
+            <w:sz w:val="24"/>
+            <w:szCs w:val="24"/>
+          </w:rPr>
+          <m:t>R</m:t>
+        </m:r>
+      </m:oMath>
+      <w:r>
+        <w:rPr>
+          <w:rFonts w:ascii="Arial" w:eastAsiaTheme="minorEastAsia" w:hAnsi="Arial" w:cs="Arial"/>
+          <w:sz w:val="24"/>
+          <w:szCs w:val="24"/>
+        </w:rPr>
+        <w:t xml:space="preserve">, the fraction oxidized, and redox potential. </w:t>
+      </w:r>
+    </w:p>
+    <w:p>
+      <w:pPr>
+        <w:pStyle w:val="ListParagraph"/>
+        <w:numPr>
+          <w:ilvl w:val="1"/>
+          <w:numId w:val="3"/>
+        </w:numPr>
+        <w:spacing w:after="240"/>
+        <w:contextualSpacing w:val="0"/>
+        <w:rPr>
+          <w:rFonts w:ascii="Arial" w:hAnsi="Arial" w:cs="Arial"/>
+          <w:sz w:val="24"/>
+          <w:szCs w:val="24"/>
+        </w:rPr>
+      </w:pPr>
+      <w:r>
+        <w:rPr>
+          <w:rFonts w:ascii="Arial" w:hAnsi="Arial" w:cs="Arial"/>
+          <w:sz w:val="24"/>
+          <w:szCs w:val="24"/>
+        </w:rPr>
+        <w:t xml:space="preserve">Concept 2: </w:t>
+      </w:r>
+      <w:r>
+        <w:rPr>
+          <w:rFonts w:ascii="Arial" w:hAnsi="Arial" w:cs="Arial"/>
+          <w:sz w:val="24"/>
+          <w:szCs w:val="24"/>
+        </w:rPr>
+        <w:t>If we know the precision of our ratiometric measurements, we can estimate the accuracy of our predicted values of the redox potential.</w:t>
+      </w:r>
+      <w:bookmarkStart w:id="0" w:name="_GoBack"/>
+      <w:bookmarkEnd w:id="0"/>
+    </w:p>
+    <w:p>
+      <w:pPr>
+        <w:pStyle w:val="ListParagraph"/>
+        <w:numPr>
+          <w:ilvl w:val="1"/>
+          <w:numId w:val="3"/>
+        </w:numPr>
+        <w:spacing w:after="240"/>
+        <w:contextualSpacing w:val="0"/>
+        <w:rPr>
+          <w:rFonts w:ascii="Arial" w:hAnsi="Arial" w:cs="Arial"/>
+          <w:sz w:val="24"/>
+          <w:szCs w:val="24"/>
+        </w:rPr>
+      </w:pPr>
+      <w:r>
+        <w:rPr>
+          <w:rFonts w:ascii="Arial" w:hAnsi="Arial" w:cs="Arial"/>
+          <w:sz w:val="24"/>
+          <w:szCs w:val="24"/>
+        </w:rPr>
+        <w:t xml:space="preserve">Concept 3: If we know the precision of our ratiometric measurements, we can predict the range of redox potential values that our sensor is well-suited to measure within a certain accuracy. </w:t>
+      </w:r>
+    </w:p>
+    <w:p>
+      <w:pPr>
+        <w:pStyle w:val="ListParagraph"/>
+        <w:numPr>
+          <w:ilvl w:val="0"/>
+          <w:numId w:val="3"/>
+        </w:numPr>
+        <w:spacing w:after="240"/>
+        <w:contextualSpacing w:val="0"/>
+        <w:rPr>
+          <w:rFonts w:ascii="Arial" w:hAnsi="Arial" w:cs="Arial"/>
+          <w:color w:val="AEAAAA" w:themeColor="background2" w:themeShade="BF"/>
+          <w:sz w:val="24"/>
+          <w:szCs w:val="24"/>
+        </w:rPr>
+      </w:pPr>
+      <w:r>
+        <w:rPr>
+          <w:rFonts w:ascii="Arial" w:hAnsi="Arial" w:cs="Arial"/>
+          <w:color w:val="AEAAAA" w:themeColor="background2" w:themeShade="BF"/>
+          <w:sz w:val="24"/>
+          <w:szCs w:val="24"/>
+        </w:rPr>
+        <w:t xml:space="preserve">Abstract 2: (TBD) If we know the precision of the measurements obtained from any </w:t>
+      </w:r>
+      <w:r>
+        <w:rPr>
+          <w:rFonts w:ascii="Arial" w:hAnsi="Arial" w:cs="Arial"/>
+          <w:color w:val="AEAAAA" w:themeColor="background2" w:themeShade="BF"/>
+          <w:sz w:val="24"/>
+          <w:szCs w:val="24"/>
+        </w:rPr>
+        <w:t xml:space="preserve">ratiometric sensor, we can predict the range of values that the sensor is well-suited to measure within a certain accuracy. </w:t>
+      </w:r>
+    </w:p>
+    <w:p>
+      <w:pPr>
+        <w:pStyle w:val="ListParagraph"/>
+        <w:numPr>
+          <w:ilvl w:val="0"/>
+          <w:numId w:val="3"/>
+        </w:numPr>
+        <w:spacing w:after="240"/>
+        <w:contextualSpacing w:val="0"/>
+        <w:rPr>
+          <w:rFonts w:ascii="Arial" w:hAnsi="Arial" w:cs="Arial"/>
+          <w:color w:val="AEAAAA" w:themeColor="background2" w:themeShade="BF"/>
+          <w:sz w:val="24"/>
+          <w:szCs w:val="24"/>
+        </w:rPr>
+      </w:pPr>
+      <w:r>
+        <w:rPr>
+          <w:rFonts w:ascii="Arial" w:hAnsi="Arial" w:cs="Arial"/>
+          <w:color w:val="AEAAAA" w:themeColor="background2" w:themeShade="BF"/>
+          <w:sz w:val="24"/>
+          <w:szCs w:val="24"/>
+        </w:rPr>
+        <w:t xml:space="preserve">Abstract 3: (TBD) We have created a publicly-available tool as a resource to identify the range of values a sensor is well-suited to measure within a certain accuracy. </w:t>
+      </w:r>
+    </w:p>
+    <w:p>
+      <w:pPr>
+        <w:rPr>
+          <w:rFonts w:ascii="Arial" w:hAnsi="Arial" w:cs="Arial"/>
+          <w:b/>
+          <w:sz w:val="24"/>
+          <w:szCs w:val="24"/>
+        </w:rPr>
+      </w:pPr>
+    </w:p>
+    <w:p>
+      <w:pPr>
+        <w:rPr>
+          <w:rFonts w:ascii="Arial" w:hAnsi="Arial" w:cs="Arial"/>
+          <w:b/>
+          <w:sz w:val="24"/>
+          <w:szCs w:val="24"/>
+        </w:rPr>
+      </w:pPr>
+    </w:p>
+    <w:p>
+      <w:pPr>
+        <w:rPr>
+          <w:rFonts w:ascii="Arial" w:hAnsi="Arial" w:cs="Arial"/>
+          <w:sz w:val="24"/>
+          <w:szCs w:val="24"/>
+        </w:rPr>
+      </w:pPr>
+    </w:p>
+    <w:p>
+      <w:pPr>
+        <w:pStyle w:val="Heading2"/>
+        <w:rPr>
+          <w:rFonts w:cs="Arial"/>
+          <w:szCs w:val="24"/>
+        </w:rPr>
+      </w:pPr>
+      <w:r>
+        <w:rPr>
+          <w:rFonts w:cs="Arial"/>
+          <w:b/>
+          <w:szCs w:val="24"/>
+        </w:rPr>
+        <w:t>Concept</w:t>
+      </w:r>
+      <w:r>
+        <w:rPr>
+          <w:rFonts w:cs="Arial"/>
+          <w:b/>
+          <w:szCs w:val="24"/>
+        </w:rPr>
+        <w:t xml:space="preserve"> 1</w:t>
+      </w:r>
+      <w:r>
+        <w:rPr>
+          <w:rFonts w:cs="Arial"/>
+          <w:b/>
+          <w:szCs w:val="24"/>
+        </w:rPr>
+        <w:t>:</w:t>
+      </w:r>
+      <w:r>
+        <w:rPr>
+          <w:rFonts w:cs="Arial"/>
+          <w:szCs w:val="24"/>
+        </w:rPr>
         <w:t xml:space="preserve"> If we have many redox-sensitive GFP proteins in a cell, we understand how to use </w:t>
       </w:r>
       <w:r>
+        <w:rPr>
+          <w:rFonts w:cs="Arial"/>
+          <w:szCs w:val="24"/>
+        </w:rPr>
         <w:t>the protein’s</w:t>
       </w:r>
       <w:r>
+        <w:rPr>
+          <w:rFonts w:cs="Arial"/>
+          <w:szCs w:val="24"/>
+        </w:rPr>
         <w:t xml:space="preserve"> excitation-emission pattern to </w:t>
       </w:r>
       <w:r>
-        <w:t>estimate the cell’s redox state. (7 graphs, 4 chunks)</w:t>
+        <w:rPr>
+          <w:rFonts w:cs="Arial"/>
+          <w:szCs w:val="24"/>
+        </w:rPr>
+        <w:t xml:space="preserve">estimate the cell’s redox state. </w:t>
       </w:r>
     </w:p>
     <w:p>
       <w:pPr>
         <w:jc w:val="center"/>
-      </w:pPr>
-      <w:r>
-        <w:rPr>
+        <w:rPr>
+          <w:rFonts w:ascii="Arial" w:hAnsi="Arial" w:cs="Arial"/>
+          <w:sz w:val="24"/>
+          <w:szCs w:val="24"/>
+        </w:rPr>
+      </w:pPr>
+      <w:r>
+        <w:rPr>
+          <w:rFonts w:ascii="Arial" w:hAnsi="Arial" w:cs="Arial"/>
           <w:noProof/>
+          <w:sz w:val="24"/>
+          <w:szCs w:val="24"/>
         </w:rPr>
         <w:drawing>
           <wp:inline distT="0" distB="0" distL="0" distR="0">
@@ -78,7 +684,7 @@
                     </pic:cNvPicPr>
                   </pic:nvPicPr>
                   <pic:blipFill>
-                    <a:blip r:embed="rId5" cstate="print">
+                    <a:blip r:embed="rId6" cstate="print">
                       <a:extLst>
                         <a:ext uri="{28A0092B-C50C-407E-A947-70E740481C1C}">
                           <a14:useLocalDpi xmlns:a14="http://schemas.microsoft.com/office/drawing/2010/main" val="0"/>
@@ -111,36 +717,58 @@
       </w:r>
     </w:p>
     <w:p>
-      <w:r>
-        <w:rPr>
-          <w:b/>
-        </w:rPr>
-        <w:t xml:space="preserve">Graph 1-1. </w:t>
-      </w:r>
-      <w:r>
+      <w:pPr>
+        <w:pStyle w:val="Heading3"/>
+        <w:rPr>
+          <w:rFonts w:cs="Arial"/>
+        </w:rPr>
+      </w:pPr>
+      <w:r>
+        <w:rPr>
+          <w:rFonts w:cs="Arial"/>
+          <w:b/>
+        </w:rPr>
+        <w:t xml:space="preserve">Graph 1. </w:t>
+      </w:r>
+      <w:r>
+        <w:rPr>
+          <w:rFonts w:cs="Arial"/>
+        </w:rPr>
         <w:t>A redox sensor can be oxidized or reduced, and each sensor has a characteristic excitation-emission pattern.</w:t>
       </w:r>
     </w:p>
     <w:p>
       <w:pPr>
-        <w:pStyle w:val="ListParagraph"/>
+        <w:rPr>
+          <w:rFonts w:ascii="Arial" w:hAnsi="Arial" w:cs="Arial"/>
+          <w:sz w:val="24"/>
+          <w:szCs w:val="24"/>
+        </w:rPr>
+      </w:pPr>
+    </w:p>
+    <w:p>
+      <w:pPr>
         <w:jc w:val="center"/>
-      </w:pPr>
-    </w:p>
-    <w:p>
-      <w:pPr>
-        <w:pStyle w:val="ListParagraph"/>
-        <w:jc w:val="center"/>
-      </w:pPr>
-      <w:r>
-        <w:rPr>
+        <w:rPr>
+          <w:rFonts w:ascii="Arial" w:hAnsi="Arial" w:cs="Arial"/>
+          <w:b/>
+          <w:sz w:val="24"/>
+          <w:szCs w:val="24"/>
+        </w:rPr>
+      </w:pPr>
+      <w:r>
+        <w:rPr>
+          <w:rFonts w:ascii="Arial" w:hAnsi="Arial" w:cs="Arial"/>
+          <w:b/>
           <w:noProof/>
+          <w:sz w:val="24"/>
+          <w:szCs w:val="24"/>
         </w:rPr>
         <w:drawing>
           <wp:inline distT="0" distB="0" distL="0" distR="0">
-            <wp:extent cx="2510286" cy="2431373"/>
-            <wp:effectExtent l="0" t="0" r="0" b="7620"/>
-            <wp:docPr id="10" name="Picture 10"/>
+            <wp:extent cx="2714625" cy="2895600"/>
+            <wp:effectExtent l="0" t="0" r="9525" b="0"/>
+            <wp:docPr id="2" name="Picture 2"/>
             <wp:cNvGraphicFramePr>
               <a:graphicFrameLocks xmlns:a="http://schemas.openxmlformats.org/drawingml/2006/main" noChangeAspect="1"/>
             </wp:cNvGraphicFramePr>
@@ -148,63 +776,7 @@
               <a:graphicData uri="http://schemas.openxmlformats.org/drawingml/2006/picture">
                 <pic:pic xmlns:pic="http://schemas.openxmlformats.org/drawingml/2006/picture">
                   <pic:nvPicPr>
-                    <pic:cNvPr id="0" name="Picture 5"/>
-                    <pic:cNvPicPr>
-                      <a:picLocks noChangeAspect="1" noChangeArrowheads="1"/>
-                    </pic:cNvPicPr>
-                  </pic:nvPicPr>
-                  <pic:blipFill rotWithShape="1">
-                    <a:blip r:embed="rId6" cstate="print">
-                      <a:extLst>
-                        <a:ext uri="{28A0092B-C50C-407E-A947-70E740481C1C}">
-                          <a14:useLocalDpi xmlns:a14="http://schemas.microsoft.com/office/drawing/2010/main" val="0"/>
-                        </a:ext>
-                      </a:extLst>
-                    </a:blip>
-                    <a:srcRect l="-1" r="-10240"/>
-                    <a:stretch/>
-                  </pic:blipFill>
-                  <pic:spPr bwMode="auto">
-                    <a:xfrm>
-                      <a:off x="0" y="0"/>
-                      <a:ext cx="2510286" cy="2431373"/>
-                    </a:xfrm>
-                    <a:prstGeom prst="rect">
-                      <a:avLst/>
-                    </a:prstGeom>
-                    <a:noFill/>
-                    <a:ln>
-                      <a:noFill/>
-                    </a:ln>
-                    <a:extLst>
-                      <a:ext uri="{53640926-AAD7-44D8-BBD7-CCE9431645EC}">
-                        <a14:shadowObscured xmlns:a14="http://schemas.microsoft.com/office/drawing/2010/main"/>
-                      </a:ext>
-                    </a:extLst>
-                  </pic:spPr>
-                </pic:pic>
-              </a:graphicData>
-            </a:graphic>
-          </wp:inline>
-        </w:drawing>
-      </w:r>
-      <w:r>
-        <w:rPr>
-          <w:noProof/>
-        </w:rPr>
-        <w:drawing>
-          <wp:inline distT="0" distB="0" distL="0" distR="0" wp14:anchorId="10D5E9D3" wp14:editId="7977FFD1">
-            <wp:extent cx="2510632" cy="2518721"/>
-            <wp:effectExtent l="0" t="0" r="4445" b="0"/>
-            <wp:docPr id="12" name="Picture 12"/>
-            <wp:cNvGraphicFramePr>
-              <a:graphicFrameLocks xmlns:a="http://schemas.openxmlformats.org/drawingml/2006/main" noChangeAspect="1"/>
-            </wp:cNvGraphicFramePr>
-            <a:graphic xmlns:a="http://schemas.openxmlformats.org/drawingml/2006/main">
-              <a:graphicData uri="http://schemas.openxmlformats.org/drawingml/2006/picture">
-                <pic:pic xmlns:pic="http://schemas.openxmlformats.org/drawingml/2006/picture">
-                  <pic:nvPicPr>
-                    <pic:cNvPr id="0" name="Picture 7"/>
+                    <pic:cNvPr id="0" name="Picture 2"/>
                     <pic:cNvPicPr>
                       <a:picLocks noChangeAspect="1" noChangeArrowheads="1"/>
                     </pic:cNvPicPr>
@@ -225,7 +797,7 @@
                   <pic:spPr bwMode="auto">
                     <a:xfrm>
                       <a:off x="0" y="0"/>
-                      <a:ext cx="2511295" cy="2519386"/>
+                      <a:ext cx="2714778" cy="2895763"/>
                     </a:xfrm>
                     <a:prstGeom prst="rect">
                       <a:avLst/>
@@ -243,31 +815,106 @@
       </w:r>
     </w:p>
     <w:p>
-      <w:r>
-        <w:rPr>
-          <w:b/>
-        </w:rPr>
-        <w:t xml:space="preserve">Graphs 1-2 and 1-3. </w:t>
-      </w:r>
-      <w:r>
-        <w:t>In a population of sensors, the ratiometric emission can be used to determine the fraction of sensors that are oxidized.</w:t>
-      </w:r>
-    </w:p>
-    <w:p>
-      <w:pPr>
-        <w:pStyle w:val="ListParagraph"/>
+      <w:pPr>
+        <w:rPr>
+          <w:rFonts w:ascii="Arial" w:hAnsi="Arial" w:cs="Arial"/>
+          <w:sz w:val="24"/>
+          <w:szCs w:val="24"/>
+        </w:rPr>
+      </w:pPr>
+      <w:r>
+        <w:rPr>
+          <w:rFonts w:ascii="Arial" w:hAnsi="Arial" w:cs="Arial"/>
+          <w:b/>
+          <w:sz w:val="24"/>
+          <w:szCs w:val="24"/>
+        </w:rPr>
+        <w:t>Graph</w:t>
+      </w:r>
+      <w:r>
+        <w:rPr>
+          <w:rFonts w:ascii="Arial" w:hAnsi="Arial" w:cs="Arial"/>
+          <w:b/>
+          <w:sz w:val="24"/>
+          <w:szCs w:val="24"/>
+        </w:rPr>
+        <w:t xml:space="preserve"> 2</w:t>
+      </w:r>
+      <w:r>
+        <w:rPr>
+          <w:rFonts w:ascii="Arial" w:hAnsi="Arial" w:cs="Arial"/>
+          <w:b/>
+          <w:sz w:val="24"/>
+          <w:szCs w:val="24"/>
+        </w:rPr>
+        <w:t xml:space="preserve">. </w:t>
+      </w:r>
+      <w:r>
+        <w:rPr>
+          <w:rFonts w:ascii="Arial" w:hAnsi="Arial" w:cs="Arial"/>
+          <w:sz w:val="24"/>
+          <w:szCs w:val="24"/>
+        </w:rPr>
+        <w:t xml:space="preserve">When you excite a population of sensors, the resulting spectrum is a weighted average of the emissions from the oxidized and reduced sensors. </w:t>
+      </w:r>
+    </w:p>
+    <w:p>
+      <w:pPr>
+        <w:rPr>
+          <w:rFonts w:ascii="Arial" w:hAnsi="Arial" w:cs="Arial"/>
+          <w:sz w:val="24"/>
+          <w:szCs w:val="24"/>
+        </w:rPr>
+      </w:pPr>
+    </w:p>
+    <w:p>
+      <w:pPr>
+        <w:rPr>
+          <w:rFonts w:ascii="Arial" w:hAnsi="Arial" w:cs="Arial"/>
+          <w:sz w:val="24"/>
+          <w:szCs w:val="24"/>
+        </w:rPr>
+      </w:pPr>
+    </w:p>
+    <w:p>
+      <w:pPr>
+        <w:rPr>
+          <w:rFonts w:ascii="Arial" w:hAnsi="Arial" w:cs="Arial"/>
+          <w:sz w:val="24"/>
+          <w:szCs w:val="24"/>
+        </w:rPr>
+      </w:pPr>
+    </w:p>
+    <w:p>
+      <w:pPr>
+        <w:rPr>
+          <w:rFonts w:ascii="Arial" w:hAnsi="Arial" w:cs="Arial"/>
+          <w:sz w:val="24"/>
+          <w:szCs w:val="24"/>
+        </w:rPr>
+      </w:pPr>
+    </w:p>
+    <w:p>
+      <w:pPr>
         <w:jc w:val="center"/>
-      </w:pPr>
-      <w:r>
-        <w:rPr>
+        <w:rPr>
+          <w:rFonts w:ascii="Arial" w:hAnsi="Arial" w:cs="Arial"/>
+          <w:sz w:val="24"/>
+          <w:szCs w:val="24"/>
+        </w:rPr>
+      </w:pPr>
+      <w:r>
+        <w:rPr>
+          <w:rFonts w:ascii="Arial" w:hAnsi="Arial" w:cs="Arial"/>
           <w:noProof/>
-        </w:rPr>
-        <w:lastRenderedPageBreak/>
+          <w:sz w:val="24"/>
+          <w:szCs w:val="24"/>
+        </w:rPr>
         <w:drawing>
-          <wp:inline distT="0" distB="0" distL="0" distR="0" wp14:anchorId="0D881419" wp14:editId="3877BE3D">
-            <wp:extent cx="2272689" cy="2485910"/>
-            <wp:effectExtent l="0" t="0" r="0" b="0"/>
-            <wp:docPr id="13" name="Picture 13"/>
+          <wp:inline distT="0" distB="0" distL="0" distR="0">
+            <wp:extent cx="2924175" cy="3097459"/>
+            <wp:effectExtent l="0" t="0" r="0" b="8255"/>
+            <wp:docPr id="5" name="Picture 5"/>
             <wp:cNvGraphicFramePr>
               <a:graphicFrameLocks xmlns:a="http://schemas.openxmlformats.org/drawingml/2006/main" noChangeAspect="1"/>
             </wp:cNvGraphicFramePr>
@@ -275,7 +922,7 @@
               <a:graphicData uri="http://schemas.openxmlformats.org/drawingml/2006/picture">
                 <pic:pic xmlns:pic="http://schemas.openxmlformats.org/drawingml/2006/picture">
                   <pic:nvPicPr>
-                    <pic:cNvPr id="0" name="Picture 8"/>
+                    <pic:cNvPr id="0" name="Picture 4"/>
                     <pic:cNvPicPr>
                       <a:picLocks noChangeAspect="1" noChangeArrowheads="1"/>
                     </pic:cNvPicPr>
@@ -296,7 +943,7 @@
                   <pic:spPr bwMode="auto">
                     <a:xfrm>
                       <a:off x="0" y="0"/>
-                      <a:ext cx="2286095" cy="2500574"/>
+                      <a:ext cx="2928128" cy="3101647"/>
                     </a:xfrm>
                     <a:prstGeom prst="rect">
                       <a:avLst/>
@@ -314,13 +961,16 @@
       </w:r>
       <w:r>
         <w:rPr>
+          <w:rFonts w:ascii="Arial" w:hAnsi="Arial" w:cs="Arial"/>
           <w:noProof/>
+          <w:sz w:val="24"/>
+          <w:szCs w:val="24"/>
         </w:rPr>
         <w:drawing>
-          <wp:inline distT="0" distB="0" distL="0" distR="0" wp14:anchorId="0A91822A" wp14:editId="0B3B3165">
-            <wp:extent cx="2838450" cy="2971800"/>
-            <wp:effectExtent l="0" t="0" r="0" b="0"/>
-            <wp:docPr id="3" name="Picture 3"/>
+          <wp:inline distT="0" distB="0" distL="0" distR="0">
+            <wp:extent cx="2753346" cy="3104538"/>
+            <wp:effectExtent l="0" t="0" r="9525" b="635"/>
+            <wp:docPr id="7" name="Picture 7"/>
             <wp:cNvGraphicFramePr>
               <a:graphicFrameLocks xmlns:a="http://schemas.openxmlformats.org/drawingml/2006/main" noChangeAspect="1"/>
             </wp:cNvGraphicFramePr>
@@ -328,7 +978,7 @@
               <a:graphicData uri="http://schemas.openxmlformats.org/drawingml/2006/picture">
                 <pic:pic xmlns:pic="http://schemas.openxmlformats.org/drawingml/2006/picture">
                   <pic:nvPicPr>
-                    <pic:cNvPr id="0" name="Picture 3"/>
+                    <pic:cNvPr id="0" name="Picture 5"/>
                     <pic:cNvPicPr>
                       <a:picLocks noChangeAspect="1" noChangeArrowheads="1"/>
                     </pic:cNvPicPr>
@@ -349,7 +999,7 @@
                   <pic:spPr bwMode="auto">
                     <a:xfrm>
                       <a:off x="0" y="0"/>
-                      <a:ext cx="2838450" cy="2971800"/>
+                      <a:ext cx="2757677" cy="3109421"/>
                     </a:xfrm>
                     <a:prstGeom prst="rect">
                       <a:avLst/>
@@ -369,99 +1019,93 @@
     <w:p>
       <w:pPr>
         <w:rPr>
-          <w:rFonts w:eastAsiaTheme="minorEastAsia"/>
-        </w:rPr>
-      </w:pPr>
-      <w:r>
-        <w:rPr>
-          <w:b/>
-        </w:rPr>
-        <w:t xml:space="preserve">Graphs 1-4 and 1-5. </w:t>
-      </w:r>
-      <w:r>
-        <w:t>When we excite a sensor at a certain wavelength,</w:t>
-      </w:r>
-      <w:r>
-        <w:t xml:space="preserve"> </w:t>
-      </w:r>
-      <w:r>
-        <w:t>we define a value called</w:t>
-      </w:r>
-      <w:r>
-        <w:t xml:space="preserve"> </w:t>
-      </w:r>
-      <m:oMath>
-        <m:r>
-          <w:rPr>
-            <w:rFonts w:ascii="Cambria Math" w:hAnsi="Cambria Math"/>
-          </w:rPr>
-          <m:t>δ</m:t>
-        </m:r>
-      </m:oMath>
-      <w:r>
-        <w:rPr>
-          <w:rFonts w:eastAsiaTheme="minorEastAsia"/>
-        </w:rPr>
-        <w:t xml:space="preserve">, which is </w:t>
-      </w:r>
-      <w:r>
-        <w:rPr>
-          <w:rFonts w:eastAsiaTheme="minorEastAsia"/>
-        </w:rPr>
-        <w:t xml:space="preserve">the ratio between the oxidized and reduced emissions at that wavelength. The </w:t>
-      </w:r>
-      <m:oMath>
-        <m:r>
-          <w:rPr>
-            <w:rFonts w:ascii="Cambria Math" w:eastAsiaTheme="minorEastAsia" w:hAnsi="Cambria Math"/>
-          </w:rPr>
-          <m:t>δ</m:t>
-        </m:r>
-      </m:oMath>
-      <w:r>
-        <w:rPr>
-          <w:rFonts w:eastAsiaTheme="minorEastAsia"/>
-        </w:rPr>
-        <w:t xml:space="preserve"> value at one wavelength determines how quickly ratiometric emission </w:t>
-      </w:r>
-      <w:r>
-        <w:rPr>
-          <w:rFonts w:eastAsiaTheme="minorEastAsia"/>
-        </w:rPr>
-        <w:t>increases when more sensors are oxidized.</w:t>
-      </w:r>
-    </w:p>
-    <w:p>
-      <w:pPr>
-        <w:pStyle w:val="ListParagraph"/>
+          <w:rFonts w:ascii="Arial" w:hAnsi="Arial" w:cs="Arial"/>
+          <w:sz w:val="24"/>
+          <w:szCs w:val="24"/>
+        </w:rPr>
+      </w:pPr>
+      <w:r>
+        <w:rPr>
+          <w:rFonts w:ascii="Arial" w:hAnsi="Arial" w:cs="Arial"/>
+          <w:b/>
+          <w:sz w:val="24"/>
+          <w:szCs w:val="24"/>
+        </w:rPr>
+        <w:t xml:space="preserve">Graph 3. </w:t>
+      </w:r>
+      <w:r>
+        <w:rPr>
+          <w:rFonts w:ascii="Arial" w:hAnsi="Arial" w:cs="Arial"/>
+          <w:sz w:val="24"/>
+          <w:szCs w:val="24"/>
+        </w:rPr>
+        <w:t>Emission from a single wavelength depends on concentration</w:t>
+      </w:r>
+      <w:r>
+        <w:rPr>
+          <w:rFonts w:ascii="Arial" w:hAnsi="Arial" w:cs="Arial"/>
+          <w:sz w:val="24"/>
+          <w:szCs w:val="24"/>
+        </w:rPr>
+        <w:t xml:space="preserve">, but a ratiometric emission does not. Since, in an </w:t>
+      </w:r>
+      <w:r>
+        <w:rPr>
+          <w:rFonts w:ascii="Arial" w:hAnsi="Arial" w:cs="Arial"/>
+          <w:i/>
+          <w:sz w:val="24"/>
+          <w:szCs w:val="24"/>
+        </w:rPr>
+        <w:t>in vivo</w:t>
+      </w:r>
+      <w:r>
+        <w:rPr>
+          <w:rFonts w:ascii="Arial" w:hAnsi="Arial" w:cs="Arial"/>
+          <w:sz w:val="24"/>
+          <w:szCs w:val="24"/>
+        </w:rPr>
+        <w:t xml:space="preserve"> setting, we do not know the concentration of sensors, we take a ratiometric output. </w:t>
+      </w:r>
+    </w:p>
+    <w:p>
+      <w:pPr>
+        <w:rPr>
+          <w:rFonts w:ascii="Arial" w:hAnsi="Arial" w:cs="Arial"/>
+          <w:sz w:val="24"/>
+          <w:szCs w:val="24"/>
+        </w:rPr>
+      </w:pPr>
+    </w:p>
+    <w:p>
+      <w:pPr>
+        <w:rPr>
+          <w:rFonts w:ascii="Arial" w:hAnsi="Arial" w:cs="Arial"/>
+          <w:sz w:val="24"/>
+          <w:szCs w:val="24"/>
+        </w:rPr>
+      </w:pPr>
+    </w:p>
+    <w:p>
+      <w:pPr>
         <w:jc w:val="center"/>
-      </w:pPr>
-    </w:p>
-    <w:p>
-      <w:pPr>
-        <w:pStyle w:val="ListParagraph"/>
-        <w:jc w:val="center"/>
-      </w:pPr>
-    </w:p>
-    <w:p>
-      <w:pPr>
-        <w:pStyle w:val="ListParagraph"/>
-      </w:pPr>
-    </w:p>
-    <w:p>
-      <w:pPr>
-        <w:pStyle w:val="ListParagraph"/>
-        <w:jc w:val="center"/>
-      </w:pPr>
-      <w:r>
-        <w:rPr>
+        <w:rPr>
+          <w:rFonts w:ascii="Arial" w:hAnsi="Arial" w:cs="Arial"/>
+          <w:sz w:val="24"/>
+          <w:szCs w:val="24"/>
+        </w:rPr>
+      </w:pPr>
+      <w:r>
+        <w:rPr>
+          <w:rFonts w:ascii="Arial" w:hAnsi="Arial" w:cs="Arial"/>
           <w:noProof/>
+          <w:sz w:val="24"/>
+          <w:szCs w:val="24"/>
         </w:rPr>
         <w:drawing>
-          <wp:inline distT="0" distB="0" distL="0" distR="0" wp14:anchorId="142B479E" wp14:editId="5B672D12">
-            <wp:extent cx="2470160" cy="2388283"/>
-            <wp:effectExtent l="0" t="0" r="6350" b="0"/>
-            <wp:docPr id="14" name="Picture 14"/>
+          <wp:inline distT="0" distB="0" distL="0" distR="0" wp14:anchorId="74F61DE8" wp14:editId="20E65222">
+            <wp:extent cx="2562225" cy="2571750"/>
+            <wp:effectExtent l="0" t="0" r="9525" b="0"/>
+            <wp:docPr id="4" name="Picture 4"/>
             <wp:cNvGraphicFramePr>
               <a:graphicFrameLocks xmlns:a="http://schemas.openxmlformats.org/drawingml/2006/main" noChangeAspect="1"/>
             </wp:cNvGraphicFramePr>
@@ -469,7 +1113,7 @@
               <a:graphicData uri="http://schemas.openxmlformats.org/drawingml/2006/picture">
                 <pic:pic xmlns:pic="http://schemas.openxmlformats.org/drawingml/2006/picture">
                   <pic:nvPicPr>
-                    <pic:cNvPr id="0" name="Picture 9"/>
+                    <pic:cNvPr id="0" name="Picture 3"/>
                     <pic:cNvPicPr>
                       <a:picLocks noChangeAspect="1" noChangeArrowheads="1"/>
                     </pic:cNvPicPr>
@@ -490,7 +1134,7 @@
                   <pic:spPr bwMode="auto">
                     <a:xfrm>
                       <a:off x="0" y="0"/>
-                      <a:ext cx="2474571" cy="2392548"/>
+                      <a:ext cx="2562225" cy="2571750"/>
                     </a:xfrm>
                     <a:prstGeom prst="rect">
                       <a:avLst/>
@@ -508,13 +1152,16 @@
       </w:r>
       <w:r>
         <w:rPr>
+          <w:rFonts w:ascii="Arial" w:hAnsi="Arial" w:cs="Arial"/>
           <w:noProof/>
+          <w:sz w:val="24"/>
+          <w:szCs w:val="24"/>
         </w:rPr>
         <w:drawing>
-          <wp:inline distT="0" distB="0" distL="0" distR="0" wp14:anchorId="70D67B63">
-            <wp:extent cx="3004556" cy="2435587"/>
-            <wp:effectExtent l="0" t="0" r="5715" b="3175"/>
-            <wp:docPr id="6" name="Picture 6"/>
+          <wp:inline distT="0" distB="0" distL="0" distR="0" wp14:anchorId="26AFB465" wp14:editId="3DA85EA8">
+            <wp:extent cx="2657289" cy="2569210"/>
+            <wp:effectExtent l="0" t="0" r="0" b="2540"/>
+            <wp:docPr id="14" name="Picture 14"/>
             <wp:cNvGraphicFramePr>
               <a:graphicFrameLocks xmlns:a="http://schemas.openxmlformats.org/drawingml/2006/main" noChangeAspect="1"/>
             </wp:cNvGraphicFramePr>
@@ -522,7 +1169,7 @@
               <a:graphicData uri="http://schemas.openxmlformats.org/drawingml/2006/picture">
                 <pic:pic xmlns:pic="http://schemas.openxmlformats.org/drawingml/2006/picture">
                   <pic:nvPicPr>
-                    <pic:cNvPr id="0" name="Picture 21"/>
+                    <pic:cNvPr id="0" name="Picture 9"/>
                     <pic:cNvPicPr>
                       <a:picLocks noChangeAspect="1" noChangeArrowheads="1"/>
                     </pic:cNvPicPr>
@@ -543,7 +1190,7 @@
                   <pic:spPr bwMode="auto">
                     <a:xfrm>
                       <a:off x="0" y="0"/>
-                      <a:ext cx="3013149" cy="2442553"/>
+                      <a:ext cx="2665034" cy="2576699"/>
                     </a:xfrm>
                     <a:prstGeom prst="rect">
                       <a:avLst/>
@@ -560,75 +1207,588 @@
         </w:drawing>
       </w:r>
     </w:p>
-    <w:p/>
-    <w:p>
-      <w:pPr>
-        <w:rPr>
-          <w:rFonts w:eastAsiaTheme="minorEastAsia"/>
-        </w:rPr>
-      </w:pPr>
-      <w:r>
-        <w:rPr>
-          <w:b/>
-        </w:rPr>
-        <w:t xml:space="preserve">Graphs 1-6 and 1-7. </w:t>
-      </w:r>
-      <w:r>
-        <w:t>In a population of sensors, the ratiometric emission can also be used to determine the redox potential of the sensors. The ratio between the oxidized and reduced emissions at one wavelength (</w:t>
+    <w:p>
+      <w:pPr>
+        <w:rPr>
+          <w:rFonts w:ascii="Arial" w:hAnsi="Arial" w:cs="Arial"/>
+          <w:sz w:val="24"/>
+          <w:szCs w:val="24"/>
+        </w:rPr>
+      </w:pPr>
+      <w:r>
+        <w:rPr>
+          <w:rFonts w:ascii="Arial" w:hAnsi="Arial" w:cs="Arial"/>
+          <w:b/>
+          <w:sz w:val="24"/>
+          <w:szCs w:val="24"/>
+        </w:rPr>
+        <w:lastRenderedPageBreak/>
+        <w:t>Graph 4</w:t>
+      </w:r>
+      <w:r>
+        <w:rPr>
+          <w:rFonts w:ascii="Arial" w:hAnsi="Arial" w:cs="Arial"/>
+          <w:b/>
+          <w:sz w:val="24"/>
+          <w:szCs w:val="24"/>
+        </w:rPr>
+        <w:t xml:space="preserve"> and 5</w:t>
+      </w:r>
+      <w:r>
+        <w:rPr>
+          <w:rFonts w:ascii="Arial" w:hAnsi="Arial" w:cs="Arial"/>
+          <w:b/>
+          <w:sz w:val="24"/>
+          <w:szCs w:val="24"/>
+        </w:rPr>
+        <w:t xml:space="preserve">. </w:t>
+      </w:r>
+      <w:r>
+        <w:rPr>
+          <w:rFonts w:ascii="Arial" w:hAnsi="Arial" w:cs="Arial"/>
+          <w:sz w:val="24"/>
+          <w:szCs w:val="24"/>
+        </w:rPr>
+        <w:t xml:space="preserve">A ratiometric output between two wavelengths can be mapped into two chemically meaningful values: the fraction of sensor molecules oxidized and the redox potential of </w:t>
+      </w:r>
+      <w:r>
+        <w:rPr>
+          <w:rFonts w:ascii="Arial" w:hAnsi="Arial" w:cs="Arial"/>
+          <w:sz w:val="24"/>
+          <w:szCs w:val="24"/>
+        </w:rPr>
+        <w:t xml:space="preserve">the reaction between the redox sensor and the glutathione redox couple. </w:t>
+      </w:r>
+    </w:p>
+    <w:p>
+      <w:pPr>
+        <w:jc w:val="center"/>
+        <w:rPr>
+          <w:rFonts w:ascii="Arial" w:hAnsi="Arial" w:cs="Arial"/>
+          <w:sz w:val="24"/>
+          <w:szCs w:val="24"/>
+        </w:rPr>
+      </w:pPr>
+      <w:r>
+        <w:rPr>
+          <w:rFonts w:ascii="Arial" w:hAnsi="Arial" w:cs="Arial"/>
+          <w:noProof/>
+          <w:sz w:val="24"/>
+          <w:szCs w:val="24"/>
+        </w:rPr>
+        <w:drawing>
+          <wp:inline distT="0" distB="0" distL="0" distR="0">
+            <wp:extent cx="2809875" cy="2409825"/>
+            <wp:effectExtent l="0" t="0" r="9525" b="9525"/>
+            <wp:docPr id="22" name="Picture 22"/>
+            <wp:cNvGraphicFramePr>
+              <a:graphicFrameLocks xmlns:a="http://schemas.openxmlformats.org/drawingml/2006/main" noChangeAspect="1"/>
+            </wp:cNvGraphicFramePr>
+            <a:graphic xmlns:a="http://schemas.openxmlformats.org/drawingml/2006/main">
+              <a:graphicData uri="http://schemas.openxmlformats.org/drawingml/2006/picture">
+                <pic:pic xmlns:pic="http://schemas.openxmlformats.org/drawingml/2006/picture">
+                  <pic:nvPicPr>
+                    <pic:cNvPr id="0" name="Picture 10"/>
+                    <pic:cNvPicPr>
+                      <a:picLocks noChangeAspect="1" noChangeArrowheads="1"/>
+                    </pic:cNvPicPr>
+                  </pic:nvPicPr>
+                  <pic:blipFill>
+                    <a:blip r:embed="rId12" cstate="print">
+                      <a:extLst>
+                        <a:ext uri="{28A0092B-C50C-407E-A947-70E740481C1C}">
+                          <a14:useLocalDpi xmlns:a14="http://schemas.microsoft.com/office/drawing/2010/main" val="0"/>
+                        </a:ext>
+                      </a:extLst>
+                    </a:blip>
+                    <a:srcRect/>
+                    <a:stretch>
+                      <a:fillRect/>
+                    </a:stretch>
+                  </pic:blipFill>
+                  <pic:spPr bwMode="auto">
+                    <a:xfrm>
+                      <a:off x="0" y="0"/>
+                      <a:ext cx="2809875" cy="2409825"/>
+                    </a:xfrm>
+                    <a:prstGeom prst="rect">
+                      <a:avLst/>
+                    </a:prstGeom>
+                    <a:noFill/>
+                    <a:ln>
+                      <a:noFill/>
+                    </a:ln>
+                  </pic:spPr>
+                </pic:pic>
+              </a:graphicData>
+            </a:graphic>
+          </wp:inline>
+        </w:drawing>
+      </w:r>
+      <w:r>
+        <w:rPr>
+          <w:rFonts w:ascii="Arial" w:eastAsiaTheme="minorEastAsia" w:hAnsi="Arial" w:cs="Arial"/>
+          <w:noProof/>
+          <w:sz w:val="24"/>
+          <w:szCs w:val="24"/>
+        </w:rPr>
+        <w:drawing>
+          <wp:inline distT="0" distB="0" distL="0" distR="0">
+            <wp:extent cx="3000375" cy="2324100"/>
+            <wp:effectExtent l="0" t="0" r="9525" b="0"/>
+            <wp:docPr id="21" name="Picture 21"/>
+            <wp:cNvGraphicFramePr>
+              <a:graphicFrameLocks xmlns:a="http://schemas.openxmlformats.org/drawingml/2006/main" noChangeAspect="1"/>
+            </wp:cNvGraphicFramePr>
+            <a:graphic xmlns:a="http://schemas.openxmlformats.org/drawingml/2006/main">
+              <a:graphicData uri="http://schemas.openxmlformats.org/drawingml/2006/picture">
+                <pic:pic xmlns:pic="http://schemas.openxmlformats.org/drawingml/2006/picture">
+                  <pic:nvPicPr>
+                    <pic:cNvPr id="0" name="Picture 9"/>
+                    <pic:cNvPicPr>
+                      <a:picLocks noChangeAspect="1" noChangeArrowheads="1"/>
+                    </pic:cNvPicPr>
+                  </pic:nvPicPr>
+                  <pic:blipFill>
+                    <a:blip r:embed="rId13" cstate="print">
+                      <a:extLst>
+                        <a:ext uri="{28A0092B-C50C-407E-A947-70E740481C1C}">
+                          <a14:useLocalDpi xmlns:a14="http://schemas.microsoft.com/office/drawing/2010/main" val="0"/>
+                        </a:ext>
+                      </a:extLst>
+                    </a:blip>
+                    <a:srcRect/>
+                    <a:stretch>
+                      <a:fillRect/>
+                    </a:stretch>
+                  </pic:blipFill>
+                  <pic:spPr bwMode="auto">
+                    <a:xfrm>
+                      <a:off x="0" y="0"/>
+                      <a:ext cx="3000375" cy="2324100"/>
+                    </a:xfrm>
+                    <a:prstGeom prst="rect">
+                      <a:avLst/>
+                    </a:prstGeom>
+                    <a:noFill/>
+                    <a:ln>
+                      <a:noFill/>
+                    </a:ln>
+                  </pic:spPr>
+                </pic:pic>
+              </a:graphicData>
+            </a:graphic>
+          </wp:inline>
+        </w:drawing>
+      </w:r>
+    </w:p>
+    <w:p>
+      <w:pPr>
+        <w:rPr>
+          <w:rFonts w:ascii="Arial" w:eastAsiaTheme="minorEastAsia" w:hAnsi="Arial" w:cs="Arial"/>
+          <w:sz w:val="24"/>
+          <w:szCs w:val="24"/>
+        </w:rPr>
+      </w:pPr>
+      <w:r>
+        <w:rPr>
+          <w:rFonts w:ascii="Arial" w:hAnsi="Arial" w:cs="Arial"/>
+          <w:b/>
+          <w:sz w:val="24"/>
+          <w:szCs w:val="24"/>
+        </w:rPr>
+        <w:t>Graph</w:t>
+      </w:r>
+      <w:r>
+        <w:rPr>
+          <w:rFonts w:ascii="Arial" w:hAnsi="Arial" w:cs="Arial"/>
+          <w:b/>
+          <w:sz w:val="24"/>
+          <w:szCs w:val="24"/>
+        </w:rPr>
+        <w:t>s</w:t>
+      </w:r>
+      <w:r>
+        <w:rPr>
+          <w:rFonts w:ascii="Arial" w:hAnsi="Arial" w:cs="Arial"/>
+          <w:b/>
+          <w:sz w:val="24"/>
+          <w:szCs w:val="24"/>
+        </w:rPr>
+        <w:t xml:space="preserve"> </w:t>
+      </w:r>
+      <w:r>
+        <w:rPr>
+          <w:rFonts w:ascii="Arial" w:hAnsi="Arial" w:cs="Arial"/>
+          <w:b/>
+          <w:sz w:val="24"/>
+          <w:szCs w:val="24"/>
+        </w:rPr>
+        <w:t>6</w:t>
+      </w:r>
+      <w:r>
+        <w:rPr>
+          <w:rFonts w:ascii="Arial" w:hAnsi="Arial" w:cs="Arial"/>
+          <w:b/>
+          <w:sz w:val="24"/>
+          <w:szCs w:val="24"/>
+        </w:rPr>
+        <w:t xml:space="preserve"> and </w:t>
+      </w:r>
+      <w:r>
+        <w:rPr>
+          <w:rFonts w:ascii="Arial" w:hAnsi="Arial" w:cs="Arial"/>
+          <w:b/>
+          <w:sz w:val="24"/>
+          <w:szCs w:val="24"/>
+        </w:rPr>
+        <w:t>7</w:t>
+      </w:r>
+      <w:r>
+        <w:rPr>
+          <w:rFonts w:ascii="Arial" w:hAnsi="Arial" w:cs="Arial"/>
+          <w:b/>
+          <w:sz w:val="24"/>
+          <w:szCs w:val="24"/>
+        </w:rPr>
+        <w:t xml:space="preserve">. </w:t>
+      </w:r>
+      <w:r>
+        <w:rPr>
+          <w:rFonts w:ascii="Arial" w:hAnsi="Arial" w:cs="Arial"/>
+          <w:sz w:val="24"/>
+          <w:szCs w:val="24"/>
+        </w:rPr>
+        <w:t xml:space="preserve">The ratio between the emission value of an oxidized and reduced emission at the second of the two ratio wavelengths, which we call </w:t>
       </w:r>
       <m:oMath>
         <m:r>
           <w:rPr>
-            <w:rFonts w:ascii="Cambria Math" w:hAnsi="Cambria Math"/>
+            <w:rFonts w:ascii="Cambria Math" w:hAnsi="Cambria Math" w:cs="Arial"/>
+            <w:sz w:val="24"/>
+            <w:szCs w:val="24"/>
           </w:rPr>
-          <m:t>δ)</m:t>
+          <m:t>δ</m:t>
         </m:r>
       </m:oMath>
       <w:r>
         <w:rPr>
-          <w:rFonts w:eastAsiaTheme="minorEastAsia"/>
-        </w:rPr>
-        <w:t xml:space="preserve"> just </w:t>
-      </w:r>
-      <w:r>
-        <w:rPr>
-          <w:rFonts w:eastAsiaTheme="minorEastAsia"/>
-        </w:rPr>
-        <w:t xml:space="preserve">translates the entire distribution upwards or downwards by a constant value. </w:t>
+          <w:rFonts w:ascii="Arial" w:eastAsiaTheme="minorEastAsia" w:hAnsi="Arial" w:cs="Arial"/>
+          <w:sz w:val="24"/>
+          <w:szCs w:val="24"/>
+        </w:rPr>
+        <w:t xml:space="preserve">, changes the way that the ratio emission maps to the fraction oxidized and redox potential. </w:t>
       </w:r>
     </w:p>
     <w:p>
       <w:pPr>
         <w:jc w:val="center"/>
         <w:rPr>
-          <w:rFonts w:eastAsiaTheme="minorEastAsia"/>
-        </w:rPr>
-      </w:pPr>
-    </w:p>
-    <w:p>
-      <w:pPr>
+          <w:rFonts w:ascii="Arial" w:hAnsi="Arial" w:cs="Arial"/>
+          <w:sz w:val="24"/>
+          <w:szCs w:val="24"/>
+        </w:rPr>
+      </w:pPr>
+    </w:p>
+    <w:p>
+      <w:pPr>
+        <w:pStyle w:val="ListParagraph"/>
         <w:jc w:val="center"/>
-      </w:pPr>
-    </w:p>
-    <w:p>
-      <w:r>
-        <w:rPr>
-          <w:b/>
+        <w:rPr>
+          <w:rFonts w:ascii="Arial" w:hAnsi="Arial" w:cs="Arial"/>
+          <w:sz w:val="24"/>
+          <w:szCs w:val="24"/>
+        </w:rPr>
+      </w:pPr>
+      <w:r>
+        <w:rPr>
+          <w:rFonts w:ascii="Arial" w:hAnsi="Arial" w:cs="Arial"/>
+          <w:noProof/>
+          <w:sz w:val="24"/>
+          <w:szCs w:val="24"/>
+        </w:rPr>
+        <w:drawing>
+          <wp:inline distT="0" distB="0" distL="0" distR="0" wp14:anchorId="0D881419" wp14:editId="3877BE3D">
+            <wp:extent cx="2390577" cy="2614859"/>
+            <wp:effectExtent l="0" t="0" r="0" b="0"/>
+            <wp:docPr id="13" name="Picture 13"/>
+            <wp:cNvGraphicFramePr>
+              <a:graphicFrameLocks xmlns:a="http://schemas.openxmlformats.org/drawingml/2006/main" noChangeAspect="1"/>
+            </wp:cNvGraphicFramePr>
+            <a:graphic xmlns:a="http://schemas.openxmlformats.org/drawingml/2006/main">
+              <a:graphicData uri="http://schemas.openxmlformats.org/drawingml/2006/picture">
+                <pic:pic xmlns:pic="http://schemas.openxmlformats.org/drawingml/2006/picture">
+                  <pic:nvPicPr>
+                    <pic:cNvPr id="0" name="Picture 8"/>
+                    <pic:cNvPicPr>
+                      <a:picLocks noChangeAspect="1" noChangeArrowheads="1"/>
+                    </pic:cNvPicPr>
+                  </pic:nvPicPr>
+                  <pic:blipFill>
+                    <a:blip r:embed="rId14" cstate="print">
+                      <a:extLst>
+                        <a:ext uri="{28A0092B-C50C-407E-A947-70E740481C1C}">
+                          <a14:useLocalDpi xmlns:a14="http://schemas.microsoft.com/office/drawing/2010/main" val="0"/>
+                        </a:ext>
+                      </a:extLst>
+                    </a:blip>
+                    <a:srcRect/>
+                    <a:stretch>
+                      <a:fillRect/>
+                    </a:stretch>
+                  </pic:blipFill>
+                  <pic:spPr bwMode="auto">
+                    <a:xfrm>
+                      <a:off x="0" y="0"/>
+                      <a:ext cx="2408761" cy="2634749"/>
+                    </a:xfrm>
+                    <a:prstGeom prst="rect">
+                      <a:avLst/>
+                    </a:prstGeom>
+                    <a:noFill/>
+                    <a:ln>
+                      <a:noFill/>
+                    </a:ln>
+                  </pic:spPr>
+                </pic:pic>
+              </a:graphicData>
+            </a:graphic>
+          </wp:inline>
+        </w:drawing>
+      </w:r>
+      <w:r>
+        <w:rPr>
+          <w:rFonts w:ascii="Arial" w:hAnsi="Arial" w:cs="Arial"/>
+          <w:noProof/>
+          <w:sz w:val="24"/>
+          <w:szCs w:val="24"/>
+        </w:rPr>
+        <w:drawing>
+          <wp:inline distT="0" distB="0" distL="0" distR="0" wp14:anchorId="28DB3A00" wp14:editId="7D4CDC40">
+            <wp:extent cx="3056177" cy="2443533"/>
+            <wp:effectExtent l="0" t="0" r="0" b="0"/>
+            <wp:docPr id="23" name="Picture 23"/>
+            <wp:cNvGraphicFramePr>
+              <a:graphicFrameLocks xmlns:a="http://schemas.openxmlformats.org/drawingml/2006/main" noChangeAspect="1"/>
+            </wp:cNvGraphicFramePr>
+            <a:graphic xmlns:a="http://schemas.openxmlformats.org/drawingml/2006/main">
+              <a:graphicData uri="http://schemas.openxmlformats.org/drawingml/2006/picture">
+                <pic:pic xmlns:pic="http://schemas.openxmlformats.org/drawingml/2006/picture">
+                  <pic:nvPicPr>
+                    <pic:cNvPr id="0" name="Picture 11"/>
+                    <pic:cNvPicPr>
+                      <a:picLocks noChangeAspect="1" noChangeArrowheads="1"/>
+                    </pic:cNvPicPr>
+                  </pic:nvPicPr>
+                  <pic:blipFill>
+                    <a:blip r:embed="rId15" cstate="print">
+                      <a:extLst>
+                        <a:ext uri="{28A0092B-C50C-407E-A947-70E740481C1C}">
+                          <a14:useLocalDpi xmlns:a14="http://schemas.microsoft.com/office/drawing/2010/main" val="0"/>
+                        </a:ext>
+                      </a:extLst>
+                    </a:blip>
+                    <a:srcRect/>
+                    <a:stretch>
+                      <a:fillRect/>
+                    </a:stretch>
+                  </pic:blipFill>
+                  <pic:spPr bwMode="auto">
+                    <a:xfrm>
+                      <a:off x="0" y="0"/>
+                      <a:ext cx="3072114" cy="2456275"/>
+                    </a:xfrm>
+                    <a:prstGeom prst="rect">
+                      <a:avLst/>
+                    </a:prstGeom>
+                    <a:noFill/>
+                    <a:ln>
+                      <a:noFill/>
+                    </a:ln>
+                  </pic:spPr>
+                </pic:pic>
+              </a:graphicData>
+            </a:graphic>
+          </wp:inline>
+        </w:drawing>
+      </w:r>
+    </w:p>
+    <w:p>
+      <w:pPr>
+        <w:pStyle w:val="Heading3"/>
+        <w:rPr>
+          <w:rFonts w:eastAsiaTheme="minorEastAsia" w:cs="Arial"/>
+        </w:rPr>
+      </w:pPr>
+      <w:r>
+        <w:rPr>
+          <w:rFonts w:cs="Arial"/>
+          <w:b/>
+        </w:rPr>
+        <w:t xml:space="preserve">Graphs </w:t>
+      </w:r>
+      <w:r>
+        <w:rPr>
+          <w:rFonts w:cs="Arial"/>
+          <w:b/>
+        </w:rPr>
+        <w:t>8</w:t>
+      </w:r>
+      <w:r>
+        <w:rPr>
+          <w:rFonts w:cs="Arial"/>
+          <w:b/>
+        </w:rPr>
+        <w:t xml:space="preserve"> and </w:t>
+      </w:r>
+      <w:r>
+        <w:rPr>
+          <w:rFonts w:cs="Arial"/>
+          <w:b/>
+        </w:rPr>
+        <w:t>9</w:t>
+      </w:r>
+      <w:r>
+        <w:rPr>
+          <w:rFonts w:cs="Arial"/>
+          <w:b/>
+        </w:rPr>
+        <w:t xml:space="preserve">. </w:t>
+      </w:r>
+      <w:r>
+        <w:rPr>
+          <w:rFonts w:cs="Arial"/>
+        </w:rPr>
+        <w:t xml:space="preserve">In graph 4, we chose </w:t>
+      </w:r>
+      <m:oMath>
+        <m:r>
+          <w:rPr>
+            <w:rFonts w:ascii="Cambria Math" w:hAnsi="Cambria Math" w:cs="Arial"/>
+          </w:rPr>
+          <m:t>470 nm</m:t>
+        </m:r>
+      </m:oMath>
+      <w:r>
+        <w:rPr>
+          <w:rFonts w:cs="Arial"/>
+        </w:rPr>
+        <w:t xml:space="preserve"> as our second wavelength but, had we chosen a different wavelength, our map between ratio and fraction oxidized would have been altered based on the ratio between the oxidized and reduced emission at that wavelength, or </w:t>
+      </w:r>
+      <m:oMath>
+        <m:r>
+          <w:rPr>
+            <w:rFonts w:ascii="Cambria Math" w:hAnsi="Cambria Math" w:cs="Arial"/>
+          </w:rPr>
+          <m:t>δ</m:t>
+        </m:r>
+      </m:oMath>
+      <w:r>
+        <w:rPr>
+          <w:rFonts w:cs="Arial"/>
+        </w:rPr>
+        <w:t xml:space="preserve">. </w:t>
+      </w:r>
+    </w:p>
+    <w:p>
+      <w:pPr>
+        <w:pStyle w:val="ListParagraph"/>
+        <w:jc w:val="center"/>
+        <w:rPr>
+          <w:rFonts w:ascii="Arial" w:hAnsi="Arial" w:cs="Arial"/>
+          <w:sz w:val="24"/>
+          <w:szCs w:val="24"/>
+        </w:rPr>
+      </w:pPr>
+    </w:p>
+    <w:p>
+      <w:pPr>
+        <w:pStyle w:val="ListParagraph"/>
+        <w:jc w:val="center"/>
+        <w:rPr>
+          <w:rFonts w:ascii="Arial" w:hAnsi="Arial" w:cs="Arial"/>
+          <w:sz w:val="24"/>
+          <w:szCs w:val="24"/>
+        </w:rPr>
+      </w:pPr>
+    </w:p>
+    <w:p>
+      <w:pPr>
+        <w:pStyle w:val="ListParagraph"/>
+        <w:rPr>
+          <w:rFonts w:ascii="Arial" w:hAnsi="Arial" w:cs="Arial"/>
+          <w:sz w:val="24"/>
+          <w:szCs w:val="24"/>
+        </w:rPr>
+      </w:pPr>
+    </w:p>
+    <w:p>
+      <w:pPr>
+        <w:jc w:val="center"/>
+        <w:rPr>
+          <w:rFonts w:ascii="Arial" w:eastAsiaTheme="minorEastAsia" w:hAnsi="Arial" w:cs="Arial"/>
+          <w:sz w:val="24"/>
+          <w:szCs w:val="24"/>
+        </w:rPr>
+      </w:pPr>
+    </w:p>
+    <w:p>
+      <w:pPr>
+        <w:pStyle w:val="Heading2"/>
+        <w:rPr>
+          <w:rFonts w:cs="Arial"/>
+          <w:szCs w:val="24"/>
+        </w:rPr>
+      </w:pPr>
+    </w:p>
+    <w:p>
+      <w:pPr>
+        <w:pStyle w:val="Heading2"/>
+        <w:rPr>
+          <w:rFonts w:cs="Arial"/>
+          <w:szCs w:val="24"/>
+        </w:rPr>
+      </w:pPr>
+      <w:r>
+        <w:rPr>
+          <w:rFonts w:cs="Arial"/>
+          <w:b/>
+          <w:szCs w:val="24"/>
         </w:rPr>
         <w:t xml:space="preserve">Concept 2: </w:t>
       </w:r>
       <w:r>
+        <w:rPr>
+          <w:rFonts w:cs="Arial"/>
+          <w:szCs w:val="24"/>
+        </w:rPr>
         <w:t xml:space="preserve">Our measurement of ratiometric emission has limited precision and we understand how that lack of precision alters the accuracy of interpretation of the redox state. </w:t>
       </w:r>
     </w:p>
-    <w:p/>
+    <w:p>
+      <w:pPr>
+        <w:rPr>
+          <w:rFonts w:ascii="Arial" w:hAnsi="Arial" w:cs="Arial"/>
+          <w:sz w:val="24"/>
+          <w:szCs w:val="24"/>
+        </w:rPr>
+      </w:pPr>
+    </w:p>
     <w:p>
       <w:pPr>
         <w:jc w:val="center"/>
-      </w:pPr>
-      <w:r>
-        <w:rPr>
+        <w:rPr>
+          <w:rFonts w:ascii="Arial" w:hAnsi="Arial" w:cs="Arial"/>
+          <w:sz w:val="24"/>
+          <w:szCs w:val="24"/>
+        </w:rPr>
+      </w:pPr>
+      <w:r>
+        <w:rPr>
+          <w:rFonts w:ascii="Arial" w:hAnsi="Arial" w:cs="Arial"/>
           <w:noProof/>
+          <w:sz w:val="24"/>
+          <w:szCs w:val="24"/>
         </w:rPr>
         <w:drawing>
           <wp:inline distT="0" distB="0" distL="0" distR="0" wp14:anchorId="25D57160" wp14:editId="086B4958">
@@ -648,7 +1808,7 @@
                     </pic:cNvPicPr>
                   </pic:nvPicPr>
                   <pic:blipFill>
-                    <a:blip r:embed="rId12" cstate="print">
+                    <a:blip r:embed="rId16" cstate="print">
                       <a:extLst>
                         <a:ext uri="{28A0092B-C50C-407E-A947-70E740481C1C}">
                           <a14:useLocalDpi xmlns:a14="http://schemas.microsoft.com/office/drawing/2010/main" val="0"/>
@@ -681,23 +1841,55 @@
       </w:r>
     </w:p>
     <w:p>
-      <w:r>
-        <w:rPr>
-          <w:b/>
-        </w:rPr>
-        <w:t xml:space="preserve">Graph 2-1. </w:t>
-      </w:r>
-      <w:r>
+      <w:pPr>
+        <w:pStyle w:val="Heading3"/>
+        <w:rPr>
+          <w:rFonts w:cs="Arial"/>
+        </w:rPr>
+      </w:pPr>
+      <w:r>
+        <w:rPr>
+          <w:rFonts w:cs="Arial"/>
+          <w:b/>
+        </w:rPr>
+        <w:t xml:space="preserve">Graph </w:t>
+      </w:r>
+      <w:r>
+        <w:rPr>
+          <w:rFonts w:cs="Arial"/>
+          <w:b/>
+        </w:rPr>
+        <w:t>9</w:t>
+      </w:r>
+      <w:r>
+        <w:rPr>
+          <w:rFonts w:cs="Arial"/>
+          <w:b/>
+        </w:rPr>
+        <w:t xml:space="preserve">. </w:t>
+      </w:r>
+      <w:r>
+        <w:rPr>
+          <w:rFonts w:cs="Arial"/>
+        </w:rPr>
         <w:t xml:space="preserve">Empirically, we observe a precision in the ratiometric emission of around 3%. Given that precision, there is a small range of emission values that we could observe for any true emission value. </w:t>
       </w:r>
     </w:p>
     <w:p>
       <w:pPr>
         <w:jc w:val="center"/>
-      </w:pPr>
-      <w:r>
-        <w:rPr>
+        <w:rPr>
+          <w:rFonts w:ascii="Arial" w:hAnsi="Arial" w:cs="Arial"/>
+          <w:sz w:val="24"/>
+          <w:szCs w:val="24"/>
+        </w:rPr>
+      </w:pPr>
+      <w:r>
+        <w:rPr>
+          <w:rFonts w:ascii="Arial" w:hAnsi="Arial" w:cs="Arial"/>
           <w:noProof/>
+          <w:sz w:val="24"/>
+          <w:szCs w:val="24"/>
         </w:rPr>
         <w:drawing>
           <wp:inline distT="0" distB="0" distL="0" distR="0">
@@ -717,7 +1909,7 @@
                     </pic:cNvPicPr>
                   </pic:nvPicPr>
                   <pic:blipFill>
-                    <a:blip r:embed="rId13" cstate="print">
+                    <a:blip r:embed="rId17" cstate="print">
                       <a:extLst>
                         <a:ext uri="{28A0092B-C50C-407E-A947-70E740481C1C}">
                           <a14:useLocalDpi xmlns:a14="http://schemas.microsoft.com/office/drawing/2010/main" val="0"/>
@@ -750,7 +1942,10 @@
       </w:r>
       <w:r>
         <w:rPr>
+          <w:rFonts w:ascii="Arial" w:hAnsi="Arial" w:cs="Arial"/>
           <w:noProof/>
+          <w:sz w:val="24"/>
+          <w:szCs w:val="24"/>
         </w:rPr>
         <w:drawing>
           <wp:inline distT="0" distB="0" distL="0" distR="0">
@@ -770,7 +1965,7 @@
                     </pic:cNvPicPr>
                   </pic:nvPicPr>
                   <pic:blipFill rotWithShape="1">
-                    <a:blip r:embed="rId14" cstate="print">
+                    <a:blip r:embed="rId18" cstate="print">
                       <a:extLst>
                         <a:ext uri="{28A0092B-C50C-407E-A947-70E740481C1C}">
                           <a14:useLocalDpi xmlns:a14="http://schemas.microsoft.com/office/drawing/2010/main" val="0"/>
@@ -806,39 +2001,104 @@
       </w:r>
     </w:p>
     <w:p>
-      <w:r>
-        <w:rPr>
-          <w:b/>
-        </w:rPr>
-        <w:t xml:space="preserve">Graphs 2-2 and 2-3. </w:t>
-      </w:r>
-      <w:r>
+      <w:pPr>
+        <w:pStyle w:val="Heading3"/>
+        <w:rPr>
+          <w:rFonts w:cs="Arial"/>
+        </w:rPr>
+      </w:pPr>
+      <w:r>
+        <w:rPr>
+          <w:rFonts w:cs="Arial"/>
+          <w:b/>
+        </w:rPr>
+        <w:lastRenderedPageBreak/>
+        <w:t xml:space="preserve">Graphs </w:t>
+      </w:r>
+      <w:r>
+        <w:rPr>
+          <w:rFonts w:cs="Arial"/>
+          <w:b/>
+        </w:rPr>
+        <w:t>10</w:t>
+      </w:r>
+      <w:r>
+        <w:rPr>
+          <w:rFonts w:cs="Arial"/>
+          <w:b/>
+        </w:rPr>
+        <w:t xml:space="preserve"> and 1</w:t>
+      </w:r>
+      <w:r>
+        <w:rPr>
+          <w:rFonts w:cs="Arial"/>
+          <w:b/>
+        </w:rPr>
+        <w:t>1</w:t>
+      </w:r>
+      <w:r>
+        <w:rPr>
+          <w:rFonts w:cs="Arial"/>
+          <w:b/>
+        </w:rPr>
+        <w:t xml:space="preserve">: </w:t>
+      </w:r>
+      <w:r>
+        <w:rPr>
+          <w:rFonts w:cs="Arial"/>
+        </w:rPr>
         <w:t xml:space="preserve">Since we know the range of ratiometric emission values we would expect to see with a precision of 3%, we can also determine the range of values we could predict for the fraction of sensors that are oxidized and the associated redox potential. </w:t>
       </w:r>
     </w:p>
-    <w:p/>
-    <w:p>
-      <w:r>
-        <w:t xml:space="preserve"> </w:t>
-      </w:r>
-      <w:r>
-        <w:rPr>
-          <w:b/>
+    <w:p>
+      <w:pPr>
+        <w:pStyle w:val="Heading2"/>
+        <w:rPr>
+          <w:rFonts w:cs="Arial"/>
+          <w:szCs w:val="24"/>
+        </w:rPr>
+      </w:pPr>
+    </w:p>
+    <w:p>
+      <w:pPr>
+        <w:pStyle w:val="Heading2"/>
+        <w:rPr>
+          <w:rFonts w:cs="Arial"/>
+          <w:szCs w:val="24"/>
+        </w:rPr>
+      </w:pPr>
+      <w:r>
+        <w:rPr>
+          <w:rFonts w:cs="Arial"/>
+          <w:b/>
+          <w:szCs w:val="24"/>
         </w:rPr>
         <w:t xml:space="preserve">Concept 3: </w:t>
       </w:r>
       <w:r>
+        <w:rPr>
+          <w:rFonts w:cs="Arial"/>
+          <w:szCs w:val="24"/>
+        </w:rPr>
         <w:t xml:space="preserve">For any set of sensor measurements with a known precision, we can predict the ranges of redox potentials that the sensor can accurately measure. </w:t>
       </w:r>
     </w:p>
     <w:p>
       <w:pPr>
         <w:jc w:val="center"/>
-      </w:pPr>
-      <w:r>
-        <w:rPr>
+        <w:rPr>
+          <w:rFonts w:ascii="Arial" w:hAnsi="Arial" w:cs="Arial"/>
+          <w:sz w:val="24"/>
+          <w:szCs w:val="24"/>
+        </w:rPr>
+      </w:pPr>
+      <w:r>
+        <w:rPr>
+          <w:rFonts w:ascii="Arial" w:hAnsi="Arial" w:cs="Arial"/>
           <w:b/>
           <w:noProof/>
+          <w:sz w:val="24"/>
+          <w:szCs w:val="24"/>
         </w:rPr>
         <w:drawing>
           <wp:inline distT="0" distB="0" distL="0" distR="0" wp14:anchorId="4FFCDEB0" wp14:editId="32F7E612">
@@ -858,7 +2118,7 @@
                     </pic:cNvPicPr>
                   </pic:nvPicPr>
                   <pic:blipFill>
-                    <a:blip r:embed="rId15" cstate="print">
+                    <a:blip r:embed="rId19" cstate="print">
                       <a:extLst>
                         <a:ext uri="{28A0092B-C50C-407E-A947-70E740481C1C}">
                           <a14:useLocalDpi xmlns:a14="http://schemas.microsoft.com/office/drawing/2010/main" val="0"/>
@@ -891,23 +2151,63 @@
       </w:r>
     </w:p>
     <w:p>
-      <w:r>
-        <w:rPr>
-          <w:b/>
-        </w:rPr>
-        <w:t xml:space="preserve">Graph 3-1. </w:t>
-      </w:r>
-      <w:r>
+      <w:pPr>
+        <w:pStyle w:val="Heading3"/>
+        <w:rPr>
+          <w:rFonts w:cs="Arial"/>
+        </w:rPr>
+      </w:pPr>
+      <w:r>
+        <w:rPr>
+          <w:rFonts w:cs="Arial"/>
+          <w:b/>
+        </w:rPr>
+        <w:lastRenderedPageBreak/>
+        <w:t xml:space="preserve">Graph </w:t>
+      </w:r>
+      <w:r>
+        <w:rPr>
+          <w:rFonts w:cs="Arial"/>
+          <w:b/>
+        </w:rPr>
+        <w:t>1</w:t>
+      </w:r>
+      <w:r>
+        <w:rPr>
+          <w:rFonts w:cs="Arial"/>
+          <w:b/>
+        </w:rPr>
+        <w:t>2</w:t>
+      </w:r>
+      <w:r>
+        <w:rPr>
+          <w:rFonts w:cs="Arial"/>
+          <w:b/>
+        </w:rPr>
+        <w:t xml:space="preserve">. </w:t>
+      </w:r>
+      <w:r>
+        <w:rPr>
+          <w:rFonts w:cs="Arial"/>
+        </w:rPr>
         <w:t>The more precisely we are able to measure the ratiometric emission, the more accurately we can measure a wider range of redox potentials.</w:t>
       </w:r>
     </w:p>
     <w:p>
       <w:pPr>
         <w:jc w:val="center"/>
-      </w:pPr>
-      <w:r>
-        <w:rPr>
+        <w:rPr>
+          <w:rFonts w:ascii="Arial" w:hAnsi="Arial" w:cs="Arial"/>
+          <w:sz w:val="24"/>
+          <w:szCs w:val="24"/>
+        </w:rPr>
+      </w:pPr>
+      <w:r>
+        <w:rPr>
+          <w:rFonts w:ascii="Arial" w:hAnsi="Arial" w:cs="Arial"/>
           <w:noProof/>
+          <w:sz w:val="24"/>
+          <w:szCs w:val="24"/>
         </w:rPr>
         <w:drawing>
           <wp:inline distT="0" distB="0" distL="0" distR="0">
@@ -927,7 +2227,7 @@
                     </pic:cNvPicPr>
                   </pic:nvPicPr>
                   <pic:blipFill>
-                    <a:blip r:embed="rId16" cstate="print">
+                    <a:blip r:embed="rId20" cstate="print">
                       <a:extLst>
                         <a:ext uri="{28A0092B-C50C-407E-A947-70E740481C1C}">
                           <a14:useLocalDpi xmlns:a14="http://schemas.microsoft.com/office/drawing/2010/main" val="0"/>
@@ -960,17 +2260,46 @@
       </w:r>
     </w:p>
     <w:p>
-      <w:r>
-        <w:rPr>
-          <w:b/>
-        </w:rPr>
-        <w:t xml:space="preserve">Graph 3-2. </w:t>
-      </w:r>
-      <w:r>
+      <w:pPr>
+        <w:pStyle w:val="Heading3"/>
+        <w:rPr>
+          <w:rFonts w:cs="Arial"/>
+        </w:rPr>
+      </w:pPr>
+      <w:r>
+        <w:rPr>
+          <w:rFonts w:cs="Arial"/>
+          <w:b/>
+        </w:rPr>
+        <w:t xml:space="preserve">Graph </w:t>
+      </w:r>
+      <w:r>
+        <w:rPr>
+          <w:rFonts w:cs="Arial"/>
+          <w:b/>
+        </w:rPr>
+        <w:t>1</w:t>
+      </w:r>
+      <w:r>
+        <w:rPr>
+          <w:rFonts w:cs="Arial"/>
+          <w:b/>
+        </w:rPr>
+        <w:t>3</w:t>
+      </w:r>
+      <w:r>
+        <w:rPr>
+          <w:rFonts w:cs="Arial"/>
+          <w:b/>
+        </w:rPr>
+        <w:t xml:space="preserve">. </w:t>
+      </w:r>
+      <w:r>
+        <w:rPr>
+          <w:rFonts w:cs="Arial"/>
+        </w:rPr>
         <w:t xml:space="preserve">At some empirical level of precision in ratiometric emission, we can find the range of redox potentials that a sensor can measure accurately. </w:t>
       </w:r>
-      <w:bookmarkStart w:id="0" w:name="_GoBack"/>
-      <w:bookmarkEnd w:id="0"/>
     </w:p>
     <w:sectPr>
       <w:pgSz w:w="12240" w:h="15840"/>
@@ -1186,11 +2515,100 @@
       </w:rPr>
     </w:lvl>
   </w:abstractNum>
+  <w:abstractNum w:abstractNumId="2" w15:restartNumberingAfterBreak="0">
+    <w:nsid w:val="774E47AB"/>
+    <w:multiLevelType w:val="hybridMultilevel"/>
+    <w:tmpl w:val="296EE83E"/>
+    <w:lvl w:ilvl="0" w:tplc="0409000F">
+      <w:start w:val="1"/>
+      <w:numFmt w:val="decimal"/>
+      <w:lvlText w:val="%1."/>
+      <w:lvlJc w:val="left"/>
+      <w:pPr>
+        <w:ind w:left="360" w:hanging="360"/>
+      </w:pPr>
+    </w:lvl>
+    <w:lvl w:ilvl="1" w:tplc="04090019">
+      <w:start w:val="1"/>
+      <w:numFmt w:val="lowerLetter"/>
+      <w:lvlText w:val="%2."/>
+      <w:lvlJc w:val="left"/>
+      <w:pPr>
+        <w:ind w:left="1080" w:hanging="360"/>
+      </w:pPr>
+    </w:lvl>
+    <w:lvl w:ilvl="2" w:tplc="0409001B">
+      <w:start w:val="1"/>
+      <w:numFmt w:val="lowerRoman"/>
+      <w:lvlText w:val="%3."/>
+      <w:lvlJc w:val="right"/>
+      <w:pPr>
+        <w:ind w:left="1800" w:hanging="180"/>
+      </w:pPr>
+    </w:lvl>
+    <w:lvl w:ilvl="3" w:tplc="0409000F" w:tentative="1">
+      <w:start w:val="1"/>
+      <w:numFmt w:val="decimal"/>
+      <w:lvlText w:val="%4."/>
+      <w:lvlJc w:val="left"/>
+      <w:pPr>
+        <w:ind w:left="2520" w:hanging="360"/>
+      </w:pPr>
+    </w:lvl>
+    <w:lvl w:ilvl="4" w:tplc="04090019" w:tentative="1">
+      <w:start w:val="1"/>
+      <w:numFmt w:val="lowerLetter"/>
+      <w:lvlText w:val="%5."/>
+      <w:lvlJc w:val="left"/>
+      <w:pPr>
+        <w:ind w:left="3240" w:hanging="360"/>
+      </w:pPr>
+    </w:lvl>
+    <w:lvl w:ilvl="5" w:tplc="0409001B" w:tentative="1">
+      <w:start w:val="1"/>
+      <w:numFmt w:val="lowerRoman"/>
+      <w:lvlText w:val="%6."/>
+      <w:lvlJc w:val="right"/>
+      <w:pPr>
+        <w:ind w:left="3960" w:hanging="180"/>
+      </w:pPr>
+    </w:lvl>
+    <w:lvl w:ilvl="6" w:tplc="0409000F" w:tentative="1">
+      <w:start w:val="1"/>
+      <w:numFmt w:val="decimal"/>
+      <w:lvlText w:val="%7."/>
+      <w:lvlJc w:val="left"/>
+      <w:pPr>
+        <w:ind w:left="4680" w:hanging="360"/>
+      </w:pPr>
+    </w:lvl>
+    <w:lvl w:ilvl="7" w:tplc="04090019" w:tentative="1">
+      <w:start w:val="1"/>
+      <w:numFmt w:val="lowerLetter"/>
+      <w:lvlText w:val="%8."/>
+      <w:lvlJc w:val="left"/>
+      <w:pPr>
+        <w:ind w:left="5400" w:hanging="360"/>
+      </w:pPr>
+    </w:lvl>
+    <w:lvl w:ilvl="8" w:tplc="0409001B" w:tentative="1">
+      <w:start w:val="1"/>
+      <w:numFmt w:val="lowerRoman"/>
+      <w:lvlText w:val="%9."/>
+      <w:lvlJc w:val="right"/>
+      <w:pPr>
+        <w:ind w:left="6120" w:hanging="180"/>
+      </w:pPr>
+    </w:lvl>
+  </w:abstractNum>
   <w:num w:numId="1">
     <w:abstractNumId w:val="0"/>
   </w:num>
   <w:num w:numId="2">
     <w:abstractNumId w:val="1"/>
+  </w:num>
+  <w:num w:numId="3">
+    <w:abstractNumId w:val="2"/>
   </w:num>
 </w:numbering>
 </file>
@@ -1600,7 +3018,7 @@
     <w:link w:val="Heading1Char"/>
     <w:uiPriority w:val="9"/>
     <w:qFormat/>
-    <w:rsid w:val="00C70C11"/>
+    <w:rsid w:val="00173335"/>
     <w:pPr>
       <w:keepNext/>
       <w:keepLines/>
@@ -1608,10 +3026,51 @@
       <w:outlineLvl w:val="0"/>
     </w:pPr>
     <w:rPr>
-      <w:rFonts w:asciiTheme="majorHAnsi" w:eastAsiaTheme="majorEastAsia" w:hAnsiTheme="majorHAnsi" w:cstheme="majorBidi"/>
-      <w:color w:val="2F5496" w:themeColor="accent1" w:themeShade="BF"/>
-      <w:sz w:val="32"/>
+      <w:rFonts w:ascii="Arial" w:eastAsiaTheme="majorEastAsia" w:hAnsi="Arial" w:cstheme="majorBidi"/>
+      <w:sz w:val="24"/>
       <w:szCs w:val="32"/>
+    </w:rPr>
+  </w:style>
+  <w:style w:type="paragraph" w:styleId="Heading2">
+    <w:name w:val="heading 2"/>
+    <w:basedOn w:val="Normal"/>
+    <w:next w:val="Normal"/>
+    <w:link w:val="Heading2Char"/>
+    <w:uiPriority w:val="9"/>
+    <w:unhideWhenUsed/>
+    <w:qFormat/>
+    <w:rsid w:val="00173335"/>
+    <w:pPr>
+      <w:keepNext/>
+      <w:keepLines/>
+      <w:spacing w:before="40" w:after="0"/>
+      <w:outlineLvl w:val="1"/>
+    </w:pPr>
+    <w:rPr>
+      <w:rFonts w:ascii="Arial" w:eastAsiaTheme="majorEastAsia" w:hAnsi="Arial" w:cstheme="majorBidi"/>
+      <w:sz w:val="24"/>
+      <w:szCs w:val="26"/>
+    </w:rPr>
+  </w:style>
+  <w:style w:type="paragraph" w:styleId="Heading3">
+    <w:name w:val="heading 3"/>
+    <w:basedOn w:val="Normal"/>
+    <w:next w:val="Normal"/>
+    <w:link w:val="Heading3Char"/>
+    <w:uiPriority w:val="9"/>
+    <w:unhideWhenUsed/>
+    <w:qFormat/>
+    <w:rsid w:val="00173335"/>
+    <w:pPr>
+      <w:keepNext/>
+      <w:keepLines/>
+      <w:spacing w:before="40" w:after="0"/>
+      <w:outlineLvl w:val="2"/>
+    </w:pPr>
+    <w:rPr>
+      <w:rFonts w:ascii="Arial" w:eastAsiaTheme="majorEastAsia" w:hAnsi="Arial" w:cstheme="majorBidi"/>
+      <w:sz w:val="24"/>
+      <w:szCs w:val="24"/>
     </w:rPr>
   </w:style>
   <w:style w:type="character" w:default="1" w:styleId="DefaultParagraphFont">
@@ -1667,12 +3126,126 @@
     <w:basedOn w:val="DefaultParagraphFont"/>
     <w:link w:val="Heading1"/>
     <w:uiPriority w:val="9"/>
-    <w:rsid w:val="00C70C11"/>
+    <w:rsid w:val="00173335"/>
     <w:rPr>
-      <w:rFonts w:asciiTheme="majorHAnsi" w:eastAsiaTheme="majorEastAsia" w:hAnsiTheme="majorHAnsi" w:cstheme="majorBidi"/>
-      <w:color w:val="2F5496" w:themeColor="accent1" w:themeShade="BF"/>
-      <w:sz w:val="32"/>
+      <w:rFonts w:ascii="Arial" w:eastAsiaTheme="majorEastAsia" w:hAnsi="Arial" w:cstheme="majorBidi"/>
+      <w:sz w:val="24"/>
       <w:szCs w:val="32"/>
+    </w:rPr>
+  </w:style>
+  <w:style w:type="paragraph" w:styleId="TOCHeading">
+    <w:name w:val="TOC Heading"/>
+    <w:basedOn w:val="Heading1"/>
+    <w:next w:val="Normal"/>
+    <w:uiPriority w:val="39"/>
+    <w:unhideWhenUsed/>
+    <w:qFormat/>
+    <w:rsid w:val="009B187F"/>
+    <w:pPr>
+      <w:outlineLvl w:val="9"/>
+    </w:pPr>
+  </w:style>
+  <w:style w:type="paragraph" w:styleId="TOC1">
+    <w:name w:val="toc 1"/>
+    <w:basedOn w:val="Normal"/>
+    <w:next w:val="Normal"/>
+    <w:autoRedefine/>
+    <w:uiPriority w:val="39"/>
+    <w:unhideWhenUsed/>
+    <w:rsid w:val="009B187F"/>
+    <w:pPr>
+      <w:spacing w:after="100"/>
+    </w:pPr>
+  </w:style>
+  <w:style w:type="character" w:styleId="Hyperlink">
+    <w:name w:val="Hyperlink"/>
+    <w:basedOn w:val="DefaultParagraphFont"/>
+    <w:uiPriority w:val="99"/>
+    <w:unhideWhenUsed/>
+    <w:rsid w:val="009B187F"/>
+    <w:rPr>
+      <w:color w:val="0563C1" w:themeColor="hyperlink"/>
+      <w:u w:val="single"/>
+    </w:rPr>
+  </w:style>
+  <w:style w:type="character" w:customStyle="1" w:styleId="Heading2Char">
+    <w:name w:val="Heading 2 Char"/>
+    <w:basedOn w:val="DefaultParagraphFont"/>
+    <w:link w:val="Heading2"/>
+    <w:uiPriority w:val="9"/>
+    <w:rsid w:val="00173335"/>
+    <w:rPr>
+      <w:rFonts w:ascii="Arial" w:eastAsiaTheme="majorEastAsia" w:hAnsi="Arial" w:cstheme="majorBidi"/>
+      <w:sz w:val="24"/>
+      <w:szCs w:val="26"/>
+    </w:rPr>
+  </w:style>
+  <w:style w:type="paragraph" w:styleId="TOC2">
+    <w:name w:val="toc 2"/>
+    <w:basedOn w:val="Normal"/>
+    <w:next w:val="Normal"/>
+    <w:autoRedefine/>
+    <w:uiPriority w:val="39"/>
+    <w:unhideWhenUsed/>
+    <w:rsid w:val="00173335"/>
+    <w:pPr>
+      <w:spacing w:after="100"/>
+      <w:ind w:left="220"/>
+    </w:pPr>
+  </w:style>
+  <w:style w:type="character" w:customStyle="1" w:styleId="Heading3Char">
+    <w:name w:val="Heading 3 Char"/>
+    <w:basedOn w:val="DefaultParagraphFont"/>
+    <w:link w:val="Heading3"/>
+    <w:uiPriority w:val="9"/>
+    <w:rsid w:val="00173335"/>
+    <w:rPr>
+      <w:rFonts w:ascii="Arial" w:eastAsiaTheme="majorEastAsia" w:hAnsi="Arial" w:cstheme="majorBidi"/>
+      <w:sz w:val="24"/>
+      <w:szCs w:val="24"/>
+    </w:rPr>
+  </w:style>
+  <w:style w:type="paragraph" w:styleId="TOC3">
+    <w:name w:val="toc 3"/>
+    <w:basedOn w:val="Normal"/>
+    <w:next w:val="Normal"/>
+    <w:autoRedefine/>
+    <w:uiPriority w:val="39"/>
+    <w:unhideWhenUsed/>
+    <w:rsid w:val="00173335"/>
+    <w:pPr>
+      <w:spacing w:after="100"/>
+      <w:ind w:left="440"/>
+    </w:pPr>
+  </w:style>
+  <w:style w:type="paragraph" w:styleId="BalloonText">
+    <w:name w:val="Balloon Text"/>
+    <w:basedOn w:val="Normal"/>
+    <w:link w:val="BalloonTextChar"/>
+    <w:uiPriority w:val="99"/>
+    <w:semiHidden/>
+    <w:unhideWhenUsed/>
+    <w:rsid w:val="001E14EB"/>
+    <w:pPr>
+      <w:spacing w:after="0" w:line="240" w:lineRule="auto"/>
+    </w:pPr>
+    <w:rPr>
+      <w:rFonts w:ascii="Segoe UI" w:hAnsi="Segoe UI" w:cs="Segoe UI"/>
+      <w:sz w:val="18"/>
+      <w:szCs w:val="18"/>
+    </w:rPr>
+  </w:style>
+  <w:style w:type="character" w:customStyle="1" w:styleId="BalloonTextChar">
+    <w:name w:val="Balloon Text Char"/>
+    <w:basedOn w:val="DefaultParagraphFont"/>
+    <w:link w:val="BalloonText"/>
+    <w:uiPriority w:val="99"/>
+    <w:semiHidden/>
+    <w:rsid w:val="001E14EB"/>
+    <w:rPr>
+      <w:rFonts w:ascii="Segoe UI" w:hAnsi="Segoe UI" w:cs="Segoe UI"/>
+      <w:sz w:val="18"/>
+      <w:szCs w:val="18"/>
     </w:rPr>
   </w:style>
 </w:styles>
@@ -1971,4 +3544,16 @@
     </a:ext>
   </a:extLst>
 </a:theme>
+</file>
+
+<file path=customXml/item1.xml><?xml version="1.0" encoding="utf-8"?>
+<b:Sources xmlns:b="http://schemas.openxmlformats.org/officeDocument/2006/bibliography" xmlns="http://schemas.openxmlformats.org/officeDocument/2006/bibliography" SelectedStyle="\APASixthEditionOfficeOnline.xsl" StyleName="APA" Version="6"/>
+</file>
+
+<file path=customXml/itemProps1.xml><?xml version="1.0" encoding="utf-8"?>
+<ds:datastoreItem xmlns:ds="http://schemas.openxmlformats.org/officeDocument/2006/customXml" ds:itemID="{4A712B02-7985-4566-99DC-02C44A7DC3B3}">
+  <ds:schemaRefs>
+    <ds:schemaRef ds:uri="http://schemas.openxmlformats.org/officeDocument/2006/bibliography"/>
+  </ds:schemaRefs>
+</ds:datastoreItem>
 </file>
</xml_diff>